<commit_message>
Changes and pdf version added
</commit_message>
<xml_diff>
--- a/Documentation/Independent Research/MySQL Spatial Data Types Research Document.docx
+++ b/Documentation/Independent Research/MySQL Spatial Data Types Research Document.docx
@@ -4,6 +4,7 @@
   <w:body>
     <w:p>
       <w:pPr>
+        <w:pStyle w:val="Title"/>
         <w:rPr>
           <w:lang w:val="en-IE"/>
         </w:rPr>
@@ -30,9 +31,16 @@
       </w:pPr>
       <w:r>
         <w:rPr>
-          <w:lang w:val="en-IE"/>
-        </w:rPr>
-        <w:t xml:space="preserve">Aim: The aim of the document is to successfully research ways to be able to store geo spatial </w:t>
+          <w:b/>
+          <w:lang w:val="en-IE"/>
+        </w:rPr>
+        <w:t>Aim:</w:t>
+      </w:r>
+      <w:r>
+        <w:rPr>
+          <w:lang w:val="en-IE"/>
+        </w:rPr>
+        <w:t xml:space="preserve"> The aim of the document is to successfully research ways to be able to store geo spatial </w:t>
       </w:r>
       <w:proofErr w:type="spellStart"/>
       <w:r>
@@ -64,104 +72,216 @@
       </w:pPr>
       <w:r>
         <w:rPr>
-          <w:lang w:val="en-IE"/>
-        </w:rPr>
-        <w:t xml:space="preserve">Why: Currently (24 Feb, 2017) I have been using SAP Hana HCP but the issue is its not free and is very expensive to move from trail to pro version, so the better alternative is MySQL if I am successfully able to implement what I was able to do with HCP. And, the advantages will be free of cost, HCP trail needs restart every 12 hours and auto deletes after 6 days which is a big disadvantage, MySQL will allow 99% uptime for </w:t>
+          <w:b/>
+          <w:lang w:val="en-IE"/>
+        </w:rPr>
+        <w:t>Why:</w:t>
+      </w:r>
+      <w:r>
+        <w:rPr>
+          <w:lang w:val="en-IE"/>
+        </w:rPr>
+        <w:t xml:space="preserve"> Currently (24 Feb, 2017) I have been using SAP Hana HCP but the issue is its not free and is very expensive to move from trail to pro version, so the better alternative is MySQL if I am successfully able to implement what I was able to do with HCP. And, the advantages will be free of cost, HCP trail needs restart every 12 hours and auto deletes after 6 days which is a big disadvantage, MySQL will allow 99% uptime for </w:t>
+      </w:r>
+      <w:r>
+        <w:rPr>
+          <w:lang w:val="en-IE"/>
+        </w:rPr>
+        <w:t>web service</w:t>
+      </w:r>
+      <w:r>
+        <w:rPr>
+          <w:lang w:val="en-IE"/>
+        </w:rPr>
+        <w:t>.</w:t>
+      </w:r>
+    </w:p>
+    <w:p>
+      <w:pPr>
+        <w:rPr>
+          <w:lang w:val="en-IE"/>
+        </w:rPr>
+      </w:pPr>
+    </w:p>
+    <w:p>
+      <w:pPr>
+        <w:rPr>
+          <w:lang w:val="en-IE"/>
+        </w:rPr>
+      </w:pPr>
+    </w:p>
+    <w:p>
+      <w:pPr>
+        <w:rPr>
+          <w:lang w:val="en-IE"/>
+        </w:rPr>
+      </w:pPr>
+      <w:r>
+        <w:rPr>
+          <w:lang w:val="en-IE"/>
+        </w:rPr>
+        <w:t>******************************************************</w:t>
+      </w:r>
+    </w:p>
+    <w:p>
+      <w:pPr>
+        <w:pStyle w:val="Heading2"/>
+        <w:rPr>
+          <w:lang w:val="en-IE"/>
+        </w:rPr>
+      </w:pPr>
+      <w:r>
+        <w:rPr>
+          <w:lang w:val="en-IE"/>
+        </w:rPr>
+        <w:t>Importance of the external resources used based on Level:</w:t>
+      </w:r>
+    </w:p>
+    <w:p>
+      <w:pPr>
+        <w:rPr>
+          <w:b/>
+          <w:i/>
+          <w:lang w:val="en-IE"/>
+        </w:rPr>
+      </w:pPr>
+      <w:r>
+        <w:rPr>
+          <w:b/>
+          <w:i/>
+          <w:lang w:val="en-IE"/>
+        </w:rPr>
+        <w:t>Level (High) – Very helpful and important</w:t>
+      </w:r>
+    </w:p>
+    <w:p>
+      <w:pPr>
+        <w:rPr>
+          <w:b/>
+          <w:i/>
+          <w:lang w:val="en-IE"/>
+        </w:rPr>
+      </w:pPr>
+      <w:r>
+        <w:rPr>
+          <w:b/>
+          <w:i/>
+          <w:lang w:val="en-IE"/>
+        </w:rPr>
+        <w:t>Level (Medium) – Important and Some what helpful and related</w:t>
+      </w:r>
+    </w:p>
+    <w:p>
+      <w:pPr>
+        <w:rPr>
+          <w:b/>
+          <w:i/>
+          <w:lang w:val="en-IE"/>
+        </w:rPr>
+      </w:pPr>
+      <w:r>
+        <w:rPr>
+          <w:b/>
+          <w:i/>
+          <w:lang w:val="en-IE"/>
+        </w:rPr>
+        <w:t>Level (Low) – Helped to see some light, but not very useful resource.</w:t>
+      </w:r>
+    </w:p>
+    <w:p>
+      <w:pPr>
+        <w:rPr>
+          <w:lang w:val="en-IE"/>
+        </w:rPr>
+      </w:pPr>
+    </w:p>
+    <w:p>
+      <w:pPr>
+        <w:rPr>
+          <w:lang w:val="en-IE"/>
+        </w:rPr>
+      </w:pPr>
+      <w:r>
+        <w:rPr>
+          <w:lang w:val="en-IE"/>
+        </w:rPr>
+        <w:t>******************************************************</w:t>
+      </w:r>
+    </w:p>
+    <w:p>
+      <w:pPr>
+        <w:rPr>
+          <w:lang w:val="en-IE"/>
+        </w:rPr>
+      </w:pPr>
+    </w:p>
+    <w:p>
+      <w:pPr>
+        <w:pStyle w:val="Heading2"/>
+      </w:pPr>
+      <w:r>
+        <w:t>************Creating a table with geometry*****************</w:t>
+      </w:r>
+    </w:p>
+    <w:p>
+      <w:pPr>
+        <w:rPr>
+          <w:lang w:val="en-IE"/>
+        </w:rPr>
+      </w:pPr>
+    </w:p>
+    <w:p>
+      <w:pPr>
+        <w:rPr>
+          <w:lang w:val="en-IE"/>
+        </w:rPr>
+      </w:pPr>
+      <w:r>
+        <w:rPr>
+          <w:lang w:val="en-IE"/>
+        </w:rPr>
+        <w:t xml:space="preserve">create table </w:t>
       </w:r>
       <w:proofErr w:type="spellStart"/>
       <w:r>
         <w:rPr>
           <w:lang w:val="en-IE"/>
         </w:rPr>
-        <w:t>webservice</w:t>
+        <w:t>myspatialdata</w:t>
       </w:r>
       <w:proofErr w:type="spellEnd"/>
       <w:r>
         <w:rPr>
           <w:lang w:val="en-IE"/>
         </w:rPr>
-        <w:t>.</w:t>
-      </w:r>
-    </w:p>
-    <w:p>
-      <w:pPr>
-        <w:rPr>
-          <w:lang w:val="en-IE"/>
-        </w:rPr>
-      </w:pPr>
-    </w:p>
-    <w:p>
-      <w:pPr>
-        <w:rPr>
-          <w:lang w:val="en-IE"/>
-        </w:rPr>
-      </w:pPr>
-      <w:r>
-        <w:rPr>
-          <w:lang w:val="en-IE"/>
-        </w:rPr>
-        <w:t>************Creating a table with geometry*****************</w:t>
-      </w:r>
-    </w:p>
-    <w:p>
-      <w:pPr>
-        <w:rPr>
-          <w:lang w:val="en-IE"/>
-        </w:rPr>
-      </w:pPr>
-    </w:p>
-    <w:p>
-      <w:pPr>
-        <w:rPr>
-          <w:lang w:val="en-IE"/>
-        </w:rPr>
-      </w:pPr>
-      <w:r>
-        <w:rPr>
-          <w:lang w:val="en-IE"/>
-        </w:rPr>
-        <w:t xml:space="preserve">create table </w:t>
+        <w:t xml:space="preserve"> (id integer(7), </w:t>
       </w:r>
       <w:proofErr w:type="spellStart"/>
       <w:r>
         <w:rPr>
           <w:lang w:val="en-IE"/>
         </w:rPr>
-        <w:t>myspatialdata</w:t>
+        <w:t>bpolygon</w:t>
       </w:r>
       <w:proofErr w:type="spellEnd"/>
       <w:r>
         <w:rPr>
           <w:lang w:val="en-IE"/>
         </w:rPr>
-        <w:t xml:space="preserve"> (id integer(7), </w:t>
+        <w:t xml:space="preserve"> Geometry, </w:t>
       </w:r>
       <w:proofErr w:type="spellStart"/>
       <w:r>
         <w:rPr>
           <w:lang w:val="en-IE"/>
         </w:rPr>
-        <w:t>bpolygon</w:t>
+        <w:t>mpoint</w:t>
       </w:r>
       <w:proofErr w:type="spellEnd"/>
       <w:r>
         <w:rPr>
           <w:lang w:val="en-IE"/>
         </w:rPr>
-        <w:t xml:space="preserve"> Geometry, </w:t>
-      </w:r>
-      <w:proofErr w:type="spellStart"/>
-      <w:r>
-        <w:rPr>
-          <w:lang w:val="en-IE"/>
-        </w:rPr>
-        <w:t>mpoint</w:t>
-      </w:r>
-      <w:proofErr w:type="spellEnd"/>
-      <w:r>
-        <w:rPr>
-          <w:lang w:val="en-IE"/>
-        </w:rPr>
         <w:t xml:space="preserve"> Geometry);</w:t>
       </w:r>
     </w:p>
@@ -194,6 +314,7 @@
     </w:p>
     <w:p>
       <w:pPr>
+        <w:pStyle w:val="Heading2"/>
         <w:rPr>
           <w:lang w:val="en-IE"/>
         </w:rPr>
@@ -205,6 +326,7 @@
         <w:t>Query to show the columns in the table:</w:t>
       </w:r>
     </w:p>
+    <w:p/>
     <w:p>
       <w:pPr>
         <w:rPr>
@@ -380,17 +502,16 @@
     </w:p>
     <w:p>
       <w:pPr>
-        <w:rPr>
-          <w:rFonts w:ascii="AppleSystemUIFont" w:hAnsi="AppleSystemUIFont" w:cs="AppleSystemUIFont"/>
-          <w:color w:val="353535"/>
-        </w:rPr>
-      </w:pPr>
-      <w:r>
-        <w:rPr>
-          <w:rFonts w:ascii="AppleSystemUIFont" w:hAnsi="AppleSystemUIFont" w:cs="AppleSystemUIFont"/>
-          <w:color w:val="353535"/>
-        </w:rPr>
-        <w:t>***Quite close ****</w:t>
+        <w:pStyle w:val="Heading2"/>
+      </w:pPr>
+      <w:r>
+        <w:t xml:space="preserve">***Quite close </w:t>
+      </w:r>
+      <w:r>
+        <w:t>to solving problem of inserting spatial data into MySQL</w:t>
+      </w:r>
+      <w:r>
+        <w:t>****</w:t>
       </w:r>
     </w:p>
     <w:p>
@@ -458,6 +579,7 @@
         <w:rPr>
           <w:lang w:val="en-IE"/>
         </w:rPr>
+        <w:lastRenderedPageBreak/>
         <w:t>VALUES ('1','POLYGON(18 23, 0 0, 3 6, 8 9, 18 23)','POINT(18, 23)');</w:t>
       </w:r>
     </w:p>
@@ -479,7 +601,6 @@
           <w:noProof/>
           <w:lang w:eastAsia="en-GB"/>
         </w:rPr>
-        <w:lastRenderedPageBreak/>
         <w:drawing>
           <wp:inline distT="0" distB="0" distL="0" distR="0" wp14:anchorId="3DD7A389" wp14:editId="69E0686F">
             <wp:extent cx="5727700" cy="2709545"/>
@@ -539,6 +660,7 @@
     </w:p>
     <w:p>
       <w:pPr>
+        <w:pStyle w:val="Heading2"/>
         <w:rPr>
           <w:lang w:val="en-IE"/>
         </w:rPr>
@@ -720,6 +842,108 @@
           <w:lang w:val="en-IE"/>
         </w:rPr>
       </w:pPr>
+      <w:r>
+        <w:rPr>
+          <w:lang w:val="en-IE"/>
+        </w:rPr>
+        <w:t xml:space="preserve">Note: Useful documentation on </w:t>
+      </w:r>
+      <w:r>
+        <w:rPr>
+          <w:lang w:val="en-IE"/>
+        </w:rPr>
+        <w:t>MySQL Spatial Data Types</w:t>
+      </w:r>
+    </w:p>
+    <w:p>
+      <w:pPr>
+        <w:rPr>
+          <w:lang w:val="en-IE"/>
+        </w:rPr>
+      </w:pPr>
+      <w:hyperlink r:id="rId9" w:history="1">
+        <w:r>
+          <w:rPr>
+            <w:rStyle w:val="Hyperlink"/>
+            <w:lang w:val="en-IE"/>
+          </w:rPr>
+          <w:t>http://www.w3resource.com/mysql/mysql-spatial-data-types.php</w:t>
+        </w:r>
+      </w:hyperlink>
+      <w:r>
+        <w:rPr>
+          <w:lang w:val="en-IE"/>
+        </w:rPr>
+        <w:t xml:space="preserve"> </w:t>
+      </w:r>
+    </w:p>
+    <w:p>
+      <w:pPr>
+        <w:rPr>
+          <w:lang w:val="en-IE"/>
+        </w:rPr>
+      </w:pPr>
+      <w:r>
+        <w:rPr>
+          <w:lang w:val="en-IE"/>
+        </w:rPr>
+        <w:t>(Level: High)</w:t>
+      </w:r>
+    </w:p>
+    <w:p>
+      <w:pPr>
+        <w:rPr>
+          <w:lang w:val="en-IE"/>
+        </w:rPr>
+      </w:pPr>
+    </w:p>
+    <w:p>
+      <w:pPr>
+        <w:rPr>
+          <w:lang w:val="en-IE"/>
+        </w:rPr>
+      </w:pPr>
+      <w:r>
+        <w:rPr>
+          <w:lang w:val="en-IE"/>
+        </w:rPr>
+        <w:t>Inserting Coordinates into MySQL (Stack Flow)</w:t>
+      </w:r>
+    </w:p>
+    <w:p>
+      <w:pPr>
+        <w:rPr>
+          <w:lang w:val="en-IE"/>
+        </w:rPr>
+      </w:pPr>
+      <w:hyperlink r:id="rId10" w:history="1">
+        <w:r>
+          <w:rPr>
+            <w:rStyle w:val="Hyperlink"/>
+            <w:lang w:val="en-IE"/>
+          </w:rPr>
+          <w:t>http://stackoverflow.com/questions/15453084/inserting-coordinates-into-mysql-polyfromtext-sql-syntax-error-returning-nul</w:t>
+        </w:r>
+      </w:hyperlink>
+      <w:r>
+        <w:rPr>
+          <w:lang w:val="en-IE"/>
+        </w:rPr>
+        <w:t xml:space="preserve"> </w:t>
+      </w:r>
+    </w:p>
+    <w:p>
+      <w:pPr>
+        <w:rPr>
+          <w:lang w:val="en-IE"/>
+        </w:rPr>
+      </w:pPr>
+      <w:r>
+        <w:rPr>
+          <w:lang w:val="en-IE"/>
+        </w:rPr>
+        <w:t>(Level: Low)</w:t>
+      </w:r>
     </w:p>
     <w:p>
       <w:pPr>
@@ -729,6 +953,41 @@
       </w:pPr>
       <w:bookmarkStart w:id="0" w:name="_GoBack"/>
       <w:bookmarkEnd w:id="0"/>
+    </w:p>
+    <w:p>
+      <w:pPr>
+        <w:rPr>
+          <w:lang w:val="en-IE"/>
+        </w:rPr>
+      </w:pPr>
+    </w:p>
+    <w:p>
+      <w:pPr>
+        <w:rPr>
+          <w:lang w:val="en-IE"/>
+        </w:rPr>
+      </w:pPr>
+    </w:p>
+    <w:p>
+      <w:pPr>
+        <w:rPr>
+          <w:lang w:val="en-IE"/>
+        </w:rPr>
+      </w:pPr>
+    </w:p>
+    <w:p>
+      <w:pPr>
+        <w:rPr>
+          <w:lang w:val="en-IE"/>
+        </w:rPr>
+      </w:pPr>
+    </w:p>
+    <w:p>
+      <w:pPr>
+        <w:rPr>
+          <w:lang w:val="en-IE"/>
+        </w:rPr>
+      </w:pPr>
     </w:p>
     <w:p>
       <w:pPr>
@@ -1322,6 +1581,28 @@
       <w:lang w:val="en-US"/>
     </w:rPr>
   </w:style>
+  <w:style w:type="paragraph" w:styleId="Heading2">
+    <w:name w:val="heading 2"/>
+    <w:basedOn w:val="Normal"/>
+    <w:next w:val="Normal"/>
+    <w:link w:val="Heading2Char"/>
+    <w:uiPriority w:val="9"/>
+    <w:unhideWhenUsed/>
+    <w:qFormat/>
+    <w:rsid w:val="001A4904"/>
+    <w:pPr>
+      <w:keepNext/>
+      <w:keepLines/>
+      <w:spacing w:before="40"/>
+      <w:outlineLvl w:val="1"/>
+    </w:pPr>
+    <w:rPr>
+      <w:rFonts w:asciiTheme="majorHAnsi" w:eastAsiaTheme="majorEastAsia" w:hAnsiTheme="majorHAnsi" w:cstheme="majorBidi"/>
+      <w:color w:val="2E74B5" w:themeColor="accent1" w:themeShade="BF"/>
+      <w:sz w:val="26"/>
+      <w:szCs w:val="26"/>
+    </w:rPr>
+  </w:style>
   <w:style w:type="character" w:default="1" w:styleId="DefaultParagraphFont">
     <w:name w:val="Default Paragraph Font"/>
     <w:uiPriority w:val="1"/>
@@ -1374,6 +1655,63 @@
     <w:name w:val="apple-converted-space"/>
     <w:basedOn w:val="DefaultParagraphFont"/>
     <w:rsid w:val="002E5484"/>
+  </w:style>
+  <w:style w:type="character" w:styleId="Hyperlink">
+    <w:name w:val="Hyperlink"/>
+    <w:basedOn w:val="DefaultParagraphFont"/>
+    <w:uiPriority w:val="99"/>
+    <w:unhideWhenUsed/>
+    <w:rsid w:val="00E3699F"/>
+    <w:rPr>
+      <w:color w:val="0563C1" w:themeColor="hyperlink"/>
+      <w:u w:val="single"/>
+    </w:rPr>
+  </w:style>
+  <w:style w:type="paragraph" w:styleId="Title">
+    <w:name w:val="Title"/>
+    <w:basedOn w:val="Normal"/>
+    <w:next w:val="Normal"/>
+    <w:link w:val="TitleChar"/>
+    <w:uiPriority w:val="10"/>
+    <w:qFormat/>
+    <w:rsid w:val="001A4904"/>
+    <w:pPr>
+      <w:contextualSpacing/>
+    </w:pPr>
+    <w:rPr>
+      <w:rFonts w:asciiTheme="majorHAnsi" w:eastAsiaTheme="majorEastAsia" w:hAnsiTheme="majorHAnsi" w:cstheme="majorBidi"/>
+      <w:spacing w:val="-10"/>
+      <w:kern w:val="28"/>
+      <w:sz w:val="56"/>
+      <w:szCs w:val="56"/>
+    </w:rPr>
+  </w:style>
+  <w:style w:type="character" w:customStyle="1" w:styleId="TitleChar">
+    <w:name w:val="Title Char"/>
+    <w:basedOn w:val="DefaultParagraphFont"/>
+    <w:link w:val="Title"/>
+    <w:uiPriority w:val="10"/>
+    <w:rsid w:val="001A4904"/>
+    <w:rPr>
+      <w:rFonts w:asciiTheme="majorHAnsi" w:eastAsiaTheme="majorEastAsia" w:hAnsiTheme="majorHAnsi" w:cstheme="majorBidi"/>
+      <w:spacing w:val="-10"/>
+      <w:kern w:val="28"/>
+      <w:sz w:val="56"/>
+      <w:szCs w:val="56"/>
+    </w:rPr>
+  </w:style>
+  <w:style w:type="character" w:customStyle="1" w:styleId="Heading2Char">
+    <w:name w:val="Heading 2 Char"/>
+    <w:basedOn w:val="DefaultParagraphFont"/>
+    <w:link w:val="Heading2"/>
+    <w:uiPriority w:val="9"/>
+    <w:rsid w:val="001A4904"/>
+    <w:rPr>
+      <w:rFonts w:asciiTheme="majorHAnsi" w:eastAsiaTheme="majorEastAsia" w:hAnsiTheme="majorHAnsi" w:cstheme="majorBidi"/>
+      <w:color w:val="2E74B5" w:themeColor="accent1" w:themeShade="BF"/>
+      <w:sz w:val="26"/>
+      <w:szCs w:val="26"/>
+    </w:rPr>
   </w:style>
 </w:styles>
 </file>

</xml_diff>

<commit_message>
Inserting Geo-spatial data (Polygon) in MySql
</commit_message>
<xml_diff>
--- a/Documentation/Independent Research/MySQL Spatial Data Types Research Document.docx
+++ b/Documentation/Independent Research/MySQL Spatial Data Types Research Document.docx
@@ -40,21 +40,7 @@
         <w:rPr>
           <w:lang w:val="en-IE"/>
         </w:rPr>
-        <w:t xml:space="preserve"> The aim of the document is to successfully research ways to be able to store geo spatial </w:t>
-      </w:r>
-      <w:proofErr w:type="spellStart"/>
-      <w:r>
-        <w:rPr>
-          <w:lang w:val="en-IE"/>
-        </w:rPr>
-        <w:t>dats</w:t>
-      </w:r>
-      <w:proofErr w:type="spellEnd"/>
-      <w:r>
-        <w:rPr>
-          <w:lang w:val="en-IE"/>
-        </w:rPr>
-        <w:t xml:space="preserve"> in MySQL database</w:t>
+        <w:t xml:space="preserve"> The aim of the document is to successfully research ways to be able to store geo spatial dats in MySQL database</w:t>
       </w:r>
     </w:p>
     <w:p>
@@ -226,6 +212,15 @@
     </w:p>
     <w:sdt>
       <w:sdtPr>
+        <w:rPr>
+          <w:rFonts w:asciiTheme="minorHAnsi" w:eastAsiaTheme="minorHAnsi" w:hAnsiTheme="minorHAnsi" w:cstheme="minorBidi"/>
+          <w:b w:val="0"/>
+          <w:bCs w:val="0"/>
+          <w:color w:val="auto"/>
+          <w:sz w:val="24"/>
+          <w:szCs w:val="24"/>
+          <w:lang w:val="en-GB"/>
+        </w:rPr>
         <w:id w:val="-1667080167"/>
         <w:docPartObj>
           <w:docPartGallery w:val="Table of Contents"/>
@@ -234,12 +229,7 @@
       </w:sdtPr>
       <w:sdtEndPr>
         <w:rPr>
-          <w:rFonts w:asciiTheme="minorHAnsi" w:eastAsiaTheme="minorHAnsi" w:hAnsiTheme="minorHAnsi" w:cstheme="minorBidi"/>
           <w:noProof/>
-          <w:color w:val="auto"/>
-          <w:sz w:val="24"/>
-          <w:szCs w:val="24"/>
-          <w:lang w:val="en-GB"/>
         </w:rPr>
       </w:sdtEndPr>
       <w:sdtContent>
@@ -662,49 +652,7 @@
         <w:rPr>
           <w:lang w:val="en-IE"/>
         </w:rPr>
-        <w:t xml:space="preserve">create table </w:t>
-      </w:r>
-      <w:proofErr w:type="spellStart"/>
-      <w:r>
-        <w:rPr>
-          <w:lang w:val="en-IE"/>
-        </w:rPr>
-        <w:t>myspatialdata</w:t>
-      </w:r>
-      <w:proofErr w:type="spellEnd"/>
-      <w:r>
-        <w:rPr>
-          <w:lang w:val="en-IE"/>
-        </w:rPr>
-        <w:t xml:space="preserve"> (id integer(7), </w:t>
-      </w:r>
-      <w:proofErr w:type="spellStart"/>
-      <w:r>
-        <w:rPr>
-          <w:lang w:val="en-IE"/>
-        </w:rPr>
-        <w:t>bpolygon</w:t>
-      </w:r>
-      <w:proofErr w:type="spellEnd"/>
-      <w:r>
-        <w:rPr>
-          <w:lang w:val="en-IE"/>
-        </w:rPr>
-        <w:t xml:space="preserve"> Geometry, </w:t>
-      </w:r>
-      <w:proofErr w:type="spellStart"/>
-      <w:r>
-        <w:rPr>
-          <w:lang w:val="en-IE"/>
-        </w:rPr>
-        <w:t>mpoint</w:t>
-      </w:r>
-      <w:proofErr w:type="spellEnd"/>
-      <w:r>
-        <w:rPr>
-          <w:lang w:val="en-IE"/>
-        </w:rPr>
-        <w:t xml:space="preserve"> Geometry);</w:t>
+        <w:t>create table myspatialdata (id integer(7), bpolygon Geometry, mpoint Geometry);</w:t>
       </w:r>
     </w:p>
     <w:p>
@@ -835,7 +783,6 @@
         </w:rPr>
         <w:t> </w:t>
       </w:r>
-      <w:proofErr w:type="spellStart"/>
       <w:r>
         <w:rPr>
           <w:rFonts w:ascii="Verdana" w:eastAsia="Times New Roman" w:hAnsi="Verdana" w:cs="Times New Roman"/>
@@ -847,7 +794,6 @@
         </w:rPr>
         <w:t>myspatialdata</w:t>
       </w:r>
-      <w:proofErr w:type="spellEnd"/>
     </w:p>
     <w:p>
       <w:pPr>
@@ -865,7 +811,7 @@
       <w:r>
         <w:rPr>
           <w:noProof/>
-          <w:lang w:eastAsia="en-GB"/>
+          <w:lang w:eastAsia="zh-CN"/>
         </w:rPr>
         <w:drawing>
           <wp:inline distT="0" distB="0" distL="0" distR="0" wp14:anchorId="24F79944" wp14:editId="215884A3">
@@ -950,49 +896,7 @@
         <w:rPr>
           <w:lang w:val="en-IE"/>
         </w:rPr>
-        <w:t xml:space="preserve">INSERT INTO </w:t>
-      </w:r>
-      <w:proofErr w:type="spellStart"/>
-      <w:r>
-        <w:rPr>
-          <w:lang w:val="en-IE"/>
-        </w:rPr>
-        <w:t>myspatialdata</w:t>
-      </w:r>
-      <w:proofErr w:type="spellEnd"/>
-      <w:r>
-        <w:rPr>
-          <w:lang w:val="en-IE"/>
-        </w:rPr>
-        <w:t xml:space="preserve"> (id, </w:t>
-      </w:r>
-      <w:proofErr w:type="spellStart"/>
-      <w:r>
-        <w:rPr>
-          <w:lang w:val="en-IE"/>
-        </w:rPr>
-        <w:t>bpolygon</w:t>
-      </w:r>
-      <w:proofErr w:type="spellEnd"/>
-      <w:r>
-        <w:rPr>
-          <w:lang w:val="en-IE"/>
-        </w:rPr>
-        <w:t xml:space="preserve">, </w:t>
-      </w:r>
-      <w:proofErr w:type="spellStart"/>
-      <w:r>
-        <w:rPr>
-          <w:lang w:val="en-IE"/>
-        </w:rPr>
-        <w:t>mpoint</w:t>
-      </w:r>
-      <w:proofErr w:type="spellEnd"/>
-      <w:r>
-        <w:rPr>
-          <w:lang w:val="en-IE"/>
-        </w:rPr>
-        <w:t>)</w:t>
+        <w:t>INSERT INTO myspatialdata (id, bpolygon, mpoint)</w:t>
       </w:r>
     </w:p>
     <w:p>
@@ -1024,7 +928,7 @@
       <w:r>
         <w:rPr>
           <w:noProof/>
-          <w:lang w:eastAsia="en-GB"/>
+          <w:lang w:eastAsia="zh-CN"/>
         </w:rPr>
         <w:drawing>
           <wp:inline distT="0" distB="0" distL="0" distR="0" wp14:anchorId="3DD7A389" wp14:editId="69E0686F">
@@ -1116,76 +1020,20 @@
         <w:rPr>
           <w:lang w:val="en-IE"/>
         </w:rPr>
-        <w:t xml:space="preserve">INSERT INTO </w:t>
-      </w:r>
-      <w:proofErr w:type="spellStart"/>
-      <w:r>
-        <w:rPr>
-          <w:lang w:val="en-IE"/>
-        </w:rPr>
-        <w:t>myspatialdata</w:t>
-      </w:r>
-      <w:proofErr w:type="spellEnd"/>
-      <w:r>
-        <w:rPr>
-          <w:lang w:val="en-IE"/>
-        </w:rPr>
-        <w:t xml:space="preserve"> (id, </w:t>
-      </w:r>
-      <w:proofErr w:type="spellStart"/>
-      <w:r>
-        <w:rPr>
-          <w:lang w:val="en-IE"/>
-        </w:rPr>
-        <w:t>bpolygon</w:t>
-      </w:r>
-      <w:proofErr w:type="spellEnd"/>
-      <w:r>
-        <w:rPr>
-          <w:lang w:val="en-IE"/>
-        </w:rPr>
-        <w:t xml:space="preserve">, </w:t>
-      </w:r>
-      <w:proofErr w:type="spellStart"/>
-      <w:r>
-        <w:rPr>
-          <w:lang w:val="en-IE"/>
-        </w:rPr>
-        <w:t>mpoint</w:t>
-      </w:r>
-      <w:proofErr w:type="spellEnd"/>
-      <w:r>
-        <w:rPr>
-          <w:lang w:val="en-IE"/>
-        </w:rPr>
-        <w:t>)</w:t>
-      </w:r>
-    </w:p>
-    <w:p>
-      <w:pPr>
-        <w:rPr>
-          <w:lang w:val="en-IE"/>
-        </w:rPr>
-      </w:pPr>
-      <w:r>
-        <w:rPr>
-          <w:lang w:val="en-IE"/>
-        </w:rPr>
-        <w:t>VALUES (1,GeomFromText('POLYGON(18 23, 0 0, 3 6, 8 9, 18 23)'),</w:t>
-      </w:r>
-      <w:proofErr w:type="spellStart"/>
-      <w:r>
-        <w:rPr>
-          <w:lang w:val="en-IE"/>
-        </w:rPr>
-        <w:t>GeomFromText</w:t>
-      </w:r>
-      <w:proofErr w:type="spellEnd"/>
-      <w:r>
-        <w:rPr>
-          <w:lang w:val="en-IE"/>
-        </w:rPr>
-        <w:t>('POINT(18, 23)'));</w:t>
+        <w:t>INSERT INTO myspatialdata (id, bpolygon, mpoint)</w:t>
+      </w:r>
+    </w:p>
+    <w:p>
+      <w:pPr>
+        <w:rPr>
+          <w:lang w:val="en-IE"/>
+        </w:rPr>
+      </w:pPr>
+      <w:r>
+        <w:rPr>
+          <w:lang w:val="en-IE"/>
+        </w:rPr>
+        <w:t>VALUES (1,GeomFromText('POLYGON(18 23, 0 0, 3 6, 8 9, 18 23)'),GeomFromText('POINT(18, 23)'));</w:t>
       </w:r>
     </w:p>
     <w:p>
@@ -1204,7 +1052,7 @@
       <w:r>
         <w:rPr>
           <w:noProof/>
-          <w:lang w:eastAsia="en-GB"/>
+          <w:lang w:eastAsia="zh-CN"/>
         </w:rPr>
         <w:drawing>
           <wp:inline distT="0" distB="0" distL="0" distR="0" wp14:anchorId="06C55FEC" wp14:editId="7644A19C">
@@ -1266,84 +1114,20 @@
         <w:rPr>
           <w:lang w:val="en-IE"/>
         </w:rPr>
-        <w:t xml:space="preserve">INSERT INTO </w:t>
-      </w:r>
-      <w:proofErr w:type="spellStart"/>
-      <w:r>
-        <w:rPr>
-          <w:lang w:val="en-IE"/>
-        </w:rPr>
-        <w:t>myspatialdata</w:t>
-      </w:r>
-      <w:proofErr w:type="spellEnd"/>
-      <w:r>
-        <w:rPr>
-          <w:lang w:val="en-IE"/>
-        </w:rPr>
-        <w:t xml:space="preserve"> (id, </w:t>
-      </w:r>
-      <w:proofErr w:type="spellStart"/>
-      <w:r>
-        <w:rPr>
-          <w:lang w:val="en-IE"/>
-        </w:rPr>
-        <w:t>bpolygon</w:t>
-      </w:r>
-      <w:proofErr w:type="spellEnd"/>
-      <w:r>
-        <w:rPr>
-          <w:lang w:val="en-IE"/>
-        </w:rPr>
-        <w:t xml:space="preserve">, </w:t>
-      </w:r>
-      <w:proofErr w:type="spellStart"/>
-      <w:r>
-        <w:rPr>
-          <w:lang w:val="en-IE"/>
-        </w:rPr>
-        <w:t>mpoint</w:t>
-      </w:r>
-      <w:proofErr w:type="spellEnd"/>
-      <w:r>
-        <w:rPr>
-          <w:lang w:val="en-IE"/>
-        </w:rPr>
-        <w:t>)</w:t>
-      </w:r>
-    </w:p>
-    <w:p>
-      <w:pPr>
-        <w:rPr>
-          <w:lang w:val="en-IE"/>
-        </w:rPr>
-      </w:pPr>
-      <w:r>
-        <w:rPr>
-          <w:lang w:val="en-IE"/>
-        </w:rPr>
-        <w:t>VALUES (2,GeomFromText('POLYGON(-74.13591384887695 40.93750722242824,-74.13522720336914 40.92972</w:t>
-      </w:r>
-      <w:bookmarkStart w:id="5" w:name="_GoBack"/>
-      <w:bookmarkEnd w:id="5"/>
-      <w:r>
-        <w:rPr>
-          <w:lang w:val="en-IE"/>
-        </w:rPr>
-        <w:t>6129575016,-74.15102005004883 40.9329683629703,-74.14329528808594 40.94256444133327)'),</w:t>
-      </w:r>
-      <w:proofErr w:type="spellStart"/>
-      <w:r>
-        <w:rPr>
-          <w:lang w:val="en-IE"/>
-        </w:rPr>
-        <w:t>GeomFromText</w:t>
-      </w:r>
-      <w:proofErr w:type="spellEnd"/>
-      <w:r>
-        <w:rPr>
-          <w:lang w:val="en-IE"/>
-        </w:rPr>
-        <w:t>('POINT(-74.13591384887695,40.93750722242824)'));</w:t>
+        <w:t>INSERT INTO myspatialdata (id, bpolygon, mpoint)</w:t>
+      </w:r>
+    </w:p>
+    <w:p>
+      <w:pPr>
+        <w:rPr>
+          <w:lang w:val="en-IE"/>
+        </w:rPr>
+      </w:pPr>
+      <w:r>
+        <w:rPr>
+          <w:lang w:val="en-IE"/>
+        </w:rPr>
+        <w:t>VALUES (2,GeomFromText('POLYGON(-74.13591384887695 40.93750722242824,-74.13522720336914 40.929726129575016,-74.15102005004883 40.9329683629703,-74.14329528808594 40.94256444133327)'),GeomFromText('POINT(-74.13591384887695,40.93750722242824)'));</w:t>
       </w:r>
     </w:p>
     <w:p>
@@ -1355,7 +1139,7 @@
       <w:r>
         <w:rPr>
           <w:noProof/>
-          <w:lang w:eastAsia="en-GB"/>
+          <w:lang w:eastAsia="zh-CN"/>
         </w:rPr>
         <w:drawing>
           <wp:inline distT="0" distB="0" distL="0" distR="0" wp14:anchorId="6221E9E0" wp14:editId="2511AE19">
@@ -1559,64 +1343,215 @@
         <w:rPr>
           <w:lang w:val="en-IE"/>
         </w:rPr>
-        <w:t>Fetching Spatial Data</w:t>
-      </w:r>
-    </w:p>
-    <w:p>
-      <w:pPr>
-        <w:rPr>
-          <w:lang w:val="en-IE"/>
-        </w:rPr>
-      </w:pPr>
-    </w:p>
-    <w:p>
-      <w:pPr>
-        <w:rPr>
-          <w:lang w:val="en-IE"/>
-        </w:rPr>
-      </w:pPr>
-    </w:p>
-    <w:p>
-      <w:pPr>
-        <w:rPr>
-          <w:lang w:val="en-IE"/>
-        </w:rPr>
-      </w:pPr>
-    </w:p>
-    <w:p>
-      <w:pPr>
-        <w:rPr>
-          <w:lang w:val="en-IE"/>
-        </w:rPr>
-      </w:pPr>
-    </w:p>
-    <w:p>
-      <w:pPr>
-        <w:rPr>
-          <w:lang w:val="en-IE"/>
-        </w:rPr>
-      </w:pPr>
-    </w:p>
-    <w:p>
-      <w:pPr>
-        <w:rPr>
-          <w:lang w:val="en-IE"/>
-        </w:rPr>
-      </w:pPr>
-    </w:p>
-    <w:p>
-      <w:pPr>
-        <w:rPr>
-          <w:lang w:val="en-IE"/>
-        </w:rPr>
-      </w:pPr>
-    </w:p>
-    <w:p>
-      <w:pPr>
-        <w:rPr>
-          <w:lang w:val="en-IE"/>
-        </w:rPr>
-      </w:pPr>
+        <w:t>RESEARCH RESULTS: FAILED</w:t>
+      </w:r>
+    </w:p>
+    <w:p>
+      <w:pPr>
+        <w:rPr>
+          <w:lang w:val="en-IE"/>
+        </w:rPr>
+      </w:pPr>
+      <w:r>
+        <w:rPr>
+          <w:lang w:val="en-IE"/>
+        </w:rPr>
+        <w:t>*************************************************</w:t>
+      </w:r>
+    </w:p>
+    <w:p>
+      <w:pPr>
+        <w:rPr>
+          <w:lang w:val="en-IE"/>
+        </w:rPr>
+      </w:pPr>
+    </w:p>
+    <w:p>
+      <w:pPr>
+        <w:rPr>
+          <w:lang w:val="en-IE"/>
+        </w:rPr>
+      </w:pPr>
+    </w:p>
+    <w:p>
+      <w:pPr>
+        <w:rPr>
+          <w:lang w:val="en-IE"/>
+        </w:rPr>
+      </w:pPr>
+    </w:p>
+    <w:p>
+      <w:pPr>
+        <w:rPr>
+          <w:lang w:val="en-IE"/>
+        </w:rPr>
+      </w:pPr>
+    </w:p>
+    <w:p>
+      <w:pPr>
+        <w:rPr>
+          <w:lang w:val="en-IE"/>
+        </w:rPr>
+      </w:pPr>
+    </w:p>
+    <w:p>
+      <w:pPr>
+        <w:rPr>
+          <w:lang w:val="en-IE"/>
+        </w:rPr>
+      </w:pPr>
+    </w:p>
+    <w:p>
+      <w:pPr>
+        <w:rPr>
+          <w:lang w:val="en-IE"/>
+        </w:rPr>
+      </w:pPr>
+    </w:p>
+    <w:p>
+      <w:pPr>
+        <w:rPr>
+          <w:lang w:val="en-IE"/>
+        </w:rPr>
+      </w:pPr>
+      <w:r>
+        <w:rPr>
+          <w:lang w:val="en-IE"/>
+        </w:rPr>
+        <w:t>Inserting Geo-spatial Polygon into the MySQL Database</w:t>
+      </w:r>
+    </w:p>
+    <w:p>
+      <w:pPr>
+        <w:rPr>
+          <w:lang w:val="en-IE"/>
+        </w:rPr>
+      </w:pPr>
+    </w:p>
+    <w:p>
+      <w:pPr>
+        <w:rPr>
+          <w:lang w:val="en-IE"/>
+        </w:rPr>
+      </w:pPr>
+      <w:r>
+        <w:rPr>
+          <w:lang w:val="en-IE"/>
+        </w:rPr>
+        <w:t>INSERT INTO `Buildings` (`Name`, `Shape`) VALUES ('Apt 15', PolyFromText('POLYGON((50.866753 5.686455, 50.859819 5.708942, 50.851475 5.722675, 50.841611 5.720615, 50.834023 5.708427, 50.840744 5.689373, 50.858735 5.673923, 50.866753 5.686455))'));</w:t>
+      </w:r>
+    </w:p>
+    <w:p>
+      <w:pPr>
+        <w:rPr>
+          <w:lang w:val="en-IE"/>
+        </w:rPr>
+      </w:pPr>
+    </w:p>
+    <w:p>
+      <w:pPr>
+        <w:rPr>
+          <w:lang w:val="en-IE"/>
+        </w:rPr>
+      </w:pPr>
+      <w:r>
+        <w:rPr>
+          <w:lang w:val="en-IE"/>
+        </w:rPr>
+        <w:t xml:space="preserve">Reference: </w:t>
+      </w:r>
+      <w:hyperlink r:id="rId13" w:history="1">
+        <w:r>
+          <w:rPr>
+            <w:rStyle w:val="Hyperlink"/>
+            <w:lang w:val="en-IE"/>
+          </w:rPr>
+          <w:t>https://gis.stackexchange.com/questions/23900/how-to-add-polygon-in-mysql-database</w:t>
+        </w:r>
+      </w:hyperlink>
+    </w:p>
+    <w:p>
+      <w:pPr>
+        <w:rPr>
+          <w:lang w:val="en-IE"/>
+        </w:rPr>
+      </w:pPr>
+    </w:p>
+    <w:p>
+      <w:pPr>
+        <w:rPr>
+          <w:lang w:val="en-IE"/>
+        </w:rPr>
+      </w:pPr>
+      <w:r>
+        <w:rPr>
+          <w:noProof/>
+          <w:lang w:eastAsia="zh-CN"/>
+        </w:rPr>
+        <w:drawing>
+          <wp:inline distT="0" distB="0" distL="0" distR="0" wp14:anchorId="093C1402" wp14:editId="4BFA4349">
+            <wp:extent cx="5727700" cy="1040130"/>
+            <wp:effectExtent l="0" t="0" r="12700" b="1270"/>
+            <wp:docPr id="5" name="Picture 5"/>
+            <wp:cNvGraphicFramePr>
+              <a:graphicFrameLocks xmlns:a="http://schemas.openxmlformats.org/drawingml/2006/main" noChangeAspect="1"/>
+            </wp:cNvGraphicFramePr>
+            <a:graphic xmlns:a="http://schemas.openxmlformats.org/drawingml/2006/main">
+              <a:graphicData uri="http://schemas.openxmlformats.org/drawingml/2006/picture">
+                <pic:pic xmlns:pic="http://schemas.openxmlformats.org/drawingml/2006/picture">
+                  <pic:nvPicPr>
+                    <pic:cNvPr id="5" name="Screen Shot 2017-05-15 at 20.49.11.png"/>
+                    <pic:cNvPicPr/>
+                  </pic:nvPicPr>
+                  <pic:blipFill>
+                    <a:blip r:embed="rId14">
+                      <a:extLst>
+                        <a:ext uri="{28A0092B-C50C-407E-A947-70E740481C1C}">
+                          <a14:useLocalDpi xmlns:a14="http://schemas.microsoft.com/office/drawing/2010/main" val="0"/>
+                        </a:ext>
+                      </a:extLst>
+                    </a:blip>
+                    <a:stretch>
+                      <a:fillRect/>
+                    </a:stretch>
+                  </pic:blipFill>
+                  <pic:spPr>
+                    <a:xfrm>
+                      <a:off x="0" y="0"/>
+                      <a:ext cx="5727700" cy="1040130"/>
+                    </a:xfrm>
+                    <a:prstGeom prst="rect">
+                      <a:avLst/>
+                    </a:prstGeom>
+                  </pic:spPr>
+                </pic:pic>
+              </a:graphicData>
+            </a:graphic>
+          </wp:inline>
+        </w:drawing>
+      </w:r>
+    </w:p>
+    <w:p>
+      <w:pPr>
+        <w:rPr>
+          <w:lang w:val="en-IE"/>
+        </w:rPr>
+      </w:pPr>
+    </w:p>
+    <w:p>
+      <w:pPr>
+        <w:rPr>
+          <w:lang w:val="en-IE"/>
+        </w:rPr>
+      </w:pPr>
+      <w:r>
+        <w:rPr>
+          <w:lang w:val="en-IE"/>
+        </w:rPr>
+        <w:t>RESEARCH RESULTS: PASSED (Working)</w:t>
+      </w:r>
+      <w:bookmarkStart w:id="5" w:name="_GoBack"/>
+      <w:bookmarkEnd w:id="5"/>
     </w:p>
     <w:sectPr>
       <w:pgSz w:w="11900" w:h="16840"/>
@@ -1790,7 +1725,7 @@
     </w:rPrDefault>
     <w:pPrDefault/>
   </w:docDefaults>
-  <w:latentStyles w:defLockedState="0" w:defUIPriority="99" w:defSemiHidden="0" w:defUnhideWhenUsed="0" w:defQFormat="0" w:count="380">
+  <w:latentStyles w:defLockedState="0" w:defUIPriority="99" w:defSemiHidden="0" w:defUnhideWhenUsed="0" w:defQFormat="0" w:count="382">
     <w:lsdException w:name="Normal" w:uiPriority="0" w:qFormat="1"/>
     <w:lsdException w:name="heading 1" w:uiPriority="0" w:qFormat="1"/>
     <w:lsdException w:name="heading 2" w:semiHidden="1" w:uiPriority="9" w:unhideWhenUsed="1" w:qFormat="1"/>
@@ -1896,7 +1831,6 @@
     <w:lsdException w:name="HTML Sample" w:semiHidden="1" w:unhideWhenUsed="1"/>
     <w:lsdException w:name="HTML Typewriter" w:semiHidden="1" w:unhideWhenUsed="1"/>
     <w:lsdException w:name="HTML Variable" w:semiHidden="1" w:unhideWhenUsed="1"/>
-    <w:lsdException w:name="Normal Table" w:semiHidden="1" w:unhideWhenUsed="1"/>
     <w:lsdException w:name="annotation subject" w:semiHidden="1" w:unhideWhenUsed="1"/>
     <w:lsdException w:name="No List" w:semiHidden="1" w:unhideWhenUsed="1"/>
     <w:lsdException w:name="Outline List 1" w:semiHidden="1" w:unhideWhenUsed="1"/>
@@ -1942,11 +1876,9 @@
     <w:lsdException w:name="Table Subtle 1" w:semiHidden="1" w:unhideWhenUsed="1"/>
     <w:lsdException w:name="Table Subtle 2" w:semiHidden="1" w:unhideWhenUsed="1"/>
     <w:lsdException w:name="Table Web 1" w:semiHidden="1" w:unhideWhenUsed="1"/>
-    <w:lsdException w:name="Table Web 2" w:semiHidden="1" w:unhideWhenUsed="1"/>
     <w:lsdException w:name="Table Web 3" w:semiHidden="1" w:unhideWhenUsed="1"/>
     <w:lsdException w:name="Balloon Text" w:semiHidden="1" w:unhideWhenUsed="1"/>
     <w:lsdException w:name="Table Grid" w:uiPriority="39"/>
-    <w:lsdException w:name="Table Theme" w:semiHidden="1" w:unhideWhenUsed="1"/>
     <w:lsdException w:name="Note Level 1" w:semiHidden="1" w:unhideWhenUsed="1"/>
     <w:lsdException w:name="Note Level 2" w:semiHidden="1" w:unhideWhenUsed="1"/>
     <w:lsdException w:name="Note Level 3" w:semiHidden="1" w:unhideWhenUsed="1"/>
@@ -2171,6 +2103,8 @@
     <w:lsdException w:name="List Table 5 Dark Accent 6" w:uiPriority="50"/>
     <w:lsdException w:name="List Table 6 Colorful Accent 6" w:uiPriority="51"/>
     <w:lsdException w:name="List Table 7 Colorful Accent 6" w:uiPriority="52"/>
+    <w:lsdException w:name="Mention" w:semiHidden="1" w:unhideWhenUsed="1"/>
+    <w:lsdException w:name="Smart Hyperlink" w:semiHidden="1" w:unhideWhenUsed="1"/>
   </w:latentStyles>
   <w:style w:type="paragraph" w:default="1" w:styleId="Normal">
     <w:name w:val="Normal"/>
@@ -2782,7 +2716,7 @@
 </file>
 
 <file path=customXml/itemProps1.xml><?xml version="1.0" encoding="utf-8"?>
-<ds:datastoreItem xmlns:ds="http://schemas.openxmlformats.org/officeDocument/2006/customXml" ds:itemID="{985F0663-DE4A-4746-A971-0AA7EEBEC919}">
+<ds:datastoreItem xmlns:ds="http://schemas.openxmlformats.org/officeDocument/2006/customXml" ds:itemID="{3D21DA90-C5AB-0D40-813E-B9FDBE552A30}">
   <ds:schemaRefs>
     <ds:schemaRef ds:uri="http://schemas.openxmlformats.org/officeDocument/2006/bibliography"/>
   </ds:schemaRefs>

</xml_diff>

<commit_message>
database design going on
</commit_message>
<xml_diff>
--- a/Documentation/Independent Research/MySQL Spatial Data Types Research Document.docx
+++ b/Documentation/Independent Research/MySQL Spatial Data Types Research Document.docx
@@ -40,7 +40,21 @@
         <w:rPr>
           <w:lang w:val="en-IE"/>
         </w:rPr>
-        <w:t xml:space="preserve"> The aim of the document is to successfully research ways to be able to store geo spatial dats in MySQL database</w:t>
+        <w:t xml:space="preserve"> The aim of the document is to successfully research ways to be able to store geo spatial </w:t>
+      </w:r>
+      <w:proofErr w:type="spellStart"/>
+      <w:r>
+        <w:rPr>
+          <w:lang w:val="en-IE"/>
+        </w:rPr>
+        <w:t>dats</w:t>
+      </w:r>
+      <w:proofErr w:type="spellEnd"/>
+      <w:r>
+        <w:rPr>
+          <w:lang w:val="en-IE"/>
+        </w:rPr>
+        <w:t xml:space="preserve"> in MySQL database</w:t>
       </w:r>
     </w:p>
     <w:p>
@@ -156,7 +170,25 @@
           <w:i/>
           <w:lang w:val="en-IE"/>
         </w:rPr>
-        <w:t>Level (Medium) – Important and Some what helpful and related</w:t>
+        <w:t xml:space="preserve">Level (Medium) – Important and </w:t>
+      </w:r>
+      <w:proofErr w:type="spellStart"/>
+      <w:r>
+        <w:rPr>
+          <w:b/>
+          <w:i/>
+          <w:lang w:val="en-IE"/>
+        </w:rPr>
+        <w:t>Some what</w:t>
+      </w:r>
+      <w:proofErr w:type="spellEnd"/>
+      <w:r>
+        <w:rPr>
+          <w:b/>
+          <w:i/>
+          <w:lang w:val="en-IE"/>
+        </w:rPr>
+        <w:t xml:space="preserve"> helpful and related</w:t>
       </w:r>
     </w:p>
     <w:p>
@@ -652,7 +684,49 @@
         <w:rPr>
           <w:lang w:val="en-IE"/>
         </w:rPr>
-        <w:t>create table myspatialdata (id integer(7), bpolygon Geometry, mpoint Geometry);</w:t>
+        <w:t xml:space="preserve">create table </w:t>
+      </w:r>
+      <w:proofErr w:type="spellStart"/>
+      <w:r>
+        <w:rPr>
+          <w:lang w:val="en-IE"/>
+        </w:rPr>
+        <w:t>myspatialdata</w:t>
+      </w:r>
+      <w:proofErr w:type="spellEnd"/>
+      <w:r>
+        <w:rPr>
+          <w:lang w:val="en-IE"/>
+        </w:rPr>
+        <w:t xml:space="preserve"> (id integer(7), </w:t>
+      </w:r>
+      <w:proofErr w:type="spellStart"/>
+      <w:r>
+        <w:rPr>
+          <w:lang w:val="en-IE"/>
+        </w:rPr>
+        <w:t>bpolygon</w:t>
+      </w:r>
+      <w:proofErr w:type="spellEnd"/>
+      <w:r>
+        <w:rPr>
+          <w:lang w:val="en-IE"/>
+        </w:rPr>
+        <w:t xml:space="preserve"> Geometry, </w:t>
+      </w:r>
+      <w:proofErr w:type="spellStart"/>
+      <w:r>
+        <w:rPr>
+          <w:lang w:val="en-IE"/>
+        </w:rPr>
+        <w:t>mpoint</w:t>
+      </w:r>
+      <w:proofErr w:type="spellEnd"/>
+      <w:r>
+        <w:rPr>
+          <w:lang w:val="en-IE"/>
+        </w:rPr>
+        <w:t xml:space="preserve"> Geometry);</w:t>
       </w:r>
     </w:p>
     <w:p>
@@ -783,6 +857,7 @@
         </w:rPr>
         <w:t> </w:t>
       </w:r>
+      <w:proofErr w:type="spellStart"/>
       <w:r>
         <w:rPr>
           <w:rFonts w:ascii="Verdana" w:eastAsia="Times New Roman" w:hAnsi="Verdana" w:cs="Times New Roman"/>
@@ -794,6 +869,7 @@
         </w:rPr>
         <w:t>myspatialdata</w:t>
       </w:r>
+      <w:proofErr w:type="spellEnd"/>
     </w:p>
     <w:p>
       <w:pPr>
@@ -896,7 +972,49 @@
         <w:rPr>
           <w:lang w:val="en-IE"/>
         </w:rPr>
-        <w:t>INSERT INTO myspatialdata (id, bpolygon, mpoint)</w:t>
+        <w:t xml:space="preserve">INSERT INTO </w:t>
+      </w:r>
+      <w:proofErr w:type="spellStart"/>
+      <w:r>
+        <w:rPr>
+          <w:lang w:val="en-IE"/>
+        </w:rPr>
+        <w:t>myspatialdata</w:t>
+      </w:r>
+      <w:proofErr w:type="spellEnd"/>
+      <w:r>
+        <w:rPr>
+          <w:lang w:val="en-IE"/>
+        </w:rPr>
+        <w:t xml:space="preserve"> (id, </w:t>
+      </w:r>
+      <w:proofErr w:type="spellStart"/>
+      <w:r>
+        <w:rPr>
+          <w:lang w:val="en-IE"/>
+        </w:rPr>
+        <w:t>bpolygon</w:t>
+      </w:r>
+      <w:proofErr w:type="spellEnd"/>
+      <w:r>
+        <w:rPr>
+          <w:lang w:val="en-IE"/>
+        </w:rPr>
+        <w:t xml:space="preserve">, </w:t>
+      </w:r>
+      <w:proofErr w:type="spellStart"/>
+      <w:r>
+        <w:rPr>
+          <w:lang w:val="en-IE"/>
+        </w:rPr>
+        <w:t>mpoint</w:t>
+      </w:r>
+      <w:proofErr w:type="spellEnd"/>
+      <w:r>
+        <w:rPr>
+          <w:lang w:val="en-IE"/>
+        </w:rPr>
+        <w:t>)</w:t>
       </w:r>
     </w:p>
     <w:p>
@@ -1020,20 +1138,76 @@
         <w:rPr>
           <w:lang w:val="en-IE"/>
         </w:rPr>
-        <w:t>INSERT INTO myspatialdata (id, bpolygon, mpoint)</w:t>
-      </w:r>
-    </w:p>
-    <w:p>
-      <w:pPr>
-        <w:rPr>
-          <w:lang w:val="en-IE"/>
-        </w:rPr>
-      </w:pPr>
-      <w:r>
-        <w:rPr>
-          <w:lang w:val="en-IE"/>
-        </w:rPr>
-        <w:t>VALUES (1,GeomFromText('POLYGON(18 23, 0 0, 3 6, 8 9, 18 23)'),GeomFromText('POINT(18, 23)'));</w:t>
+        <w:t xml:space="preserve">INSERT INTO </w:t>
+      </w:r>
+      <w:proofErr w:type="spellStart"/>
+      <w:r>
+        <w:rPr>
+          <w:lang w:val="en-IE"/>
+        </w:rPr>
+        <w:t>myspatialdata</w:t>
+      </w:r>
+      <w:proofErr w:type="spellEnd"/>
+      <w:r>
+        <w:rPr>
+          <w:lang w:val="en-IE"/>
+        </w:rPr>
+        <w:t xml:space="preserve"> (id, </w:t>
+      </w:r>
+      <w:proofErr w:type="spellStart"/>
+      <w:r>
+        <w:rPr>
+          <w:lang w:val="en-IE"/>
+        </w:rPr>
+        <w:t>bpolygon</w:t>
+      </w:r>
+      <w:proofErr w:type="spellEnd"/>
+      <w:r>
+        <w:rPr>
+          <w:lang w:val="en-IE"/>
+        </w:rPr>
+        <w:t xml:space="preserve">, </w:t>
+      </w:r>
+      <w:proofErr w:type="spellStart"/>
+      <w:r>
+        <w:rPr>
+          <w:lang w:val="en-IE"/>
+        </w:rPr>
+        <w:t>mpoint</w:t>
+      </w:r>
+      <w:proofErr w:type="spellEnd"/>
+      <w:r>
+        <w:rPr>
+          <w:lang w:val="en-IE"/>
+        </w:rPr>
+        <w:t>)</w:t>
+      </w:r>
+    </w:p>
+    <w:p>
+      <w:pPr>
+        <w:rPr>
+          <w:lang w:val="en-IE"/>
+        </w:rPr>
+      </w:pPr>
+      <w:r>
+        <w:rPr>
+          <w:lang w:val="en-IE"/>
+        </w:rPr>
+        <w:t>VALUES (1,GeomFromText('POLYGON(18 23, 0 0, 3 6, 8 9, 18 23)'),</w:t>
+      </w:r>
+      <w:proofErr w:type="spellStart"/>
+      <w:r>
+        <w:rPr>
+          <w:lang w:val="en-IE"/>
+        </w:rPr>
+        <w:t>GeomFromText</w:t>
+      </w:r>
+      <w:proofErr w:type="spellEnd"/>
+      <w:r>
+        <w:rPr>
+          <w:lang w:val="en-IE"/>
+        </w:rPr>
+        <w:t>('POINT(18, 23)'));</w:t>
       </w:r>
     </w:p>
     <w:p>
@@ -1114,20 +1288,76 @@
         <w:rPr>
           <w:lang w:val="en-IE"/>
         </w:rPr>
-        <w:t>INSERT INTO myspatialdata (id, bpolygon, mpoint)</w:t>
-      </w:r>
-    </w:p>
-    <w:p>
-      <w:pPr>
-        <w:rPr>
-          <w:lang w:val="en-IE"/>
-        </w:rPr>
-      </w:pPr>
-      <w:r>
-        <w:rPr>
-          <w:lang w:val="en-IE"/>
-        </w:rPr>
-        <w:t>VALUES (2,GeomFromText('POLYGON(-74.13591384887695 40.93750722242824,-74.13522720336914 40.929726129575016,-74.15102005004883 40.9329683629703,-74.14329528808594 40.94256444133327)'),GeomFromText('POINT(-74.13591384887695,40.93750722242824)'));</w:t>
+        <w:t xml:space="preserve">INSERT INTO </w:t>
+      </w:r>
+      <w:proofErr w:type="spellStart"/>
+      <w:r>
+        <w:rPr>
+          <w:lang w:val="en-IE"/>
+        </w:rPr>
+        <w:t>myspatialdata</w:t>
+      </w:r>
+      <w:proofErr w:type="spellEnd"/>
+      <w:r>
+        <w:rPr>
+          <w:lang w:val="en-IE"/>
+        </w:rPr>
+        <w:t xml:space="preserve"> (id, </w:t>
+      </w:r>
+      <w:proofErr w:type="spellStart"/>
+      <w:r>
+        <w:rPr>
+          <w:lang w:val="en-IE"/>
+        </w:rPr>
+        <w:t>bpolygon</w:t>
+      </w:r>
+      <w:proofErr w:type="spellEnd"/>
+      <w:r>
+        <w:rPr>
+          <w:lang w:val="en-IE"/>
+        </w:rPr>
+        <w:t xml:space="preserve">, </w:t>
+      </w:r>
+      <w:proofErr w:type="spellStart"/>
+      <w:r>
+        <w:rPr>
+          <w:lang w:val="en-IE"/>
+        </w:rPr>
+        <w:t>mpoint</w:t>
+      </w:r>
+      <w:proofErr w:type="spellEnd"/>
+      <w:r>
+        <w:rPr>
+          <w:lang w:val="en-IE"/>
+        </w:rPr>
+        <w:t>)</w:t>
+      </w:r>
+    </w:p>
+    <w:p>
+      <w:pPr>
+        <w:rPr>
+          <w:lang w:val="en-IE"/>
+        </w:rPr>
+      </w:pPr>
+      <w:r>
+        <w:rPr>
+          <w:lang w:val="en-IE"/>
+        </w:rPr>
+        <w:t>VALUES (2,GeomFromText('POLYGON(-74.13591384887695 40.93750722242824,-74.13522720336914 40.929726129575016,-74.15102005004883 40.9329683629703,-74.14329528808594 40.94256444133327)'),</w:t>
+      </w:r>
+      <w:proofErr w:type="spellStart"/>
+      <w:r>
+        <w:rPr>
+          <w:lang w:val="en-IE"/>
+        </w:rPr>
+        <w:t>GeomFromText</w:t>
+      </w:r>
+      <w:proofErr w:type="spellEnd"/>
+      <w:r>
+        <w:rPr>
+          <w:lang w:val="en-IE"/>
+        </w:rPr>
+        <w:t>('POINT(-74.13591384887695,40.93750722242824)'));</w:t>
       </w:r>
     </w:p>
     <w:p>
@@ -1345,6 +1575,12 @@
         </w:rPr>
         <w:t>RESEARCH RESULTS: FAILED</w:t>
       </w:r>
+      <w:r>
+        <w:rPr>
+          <w:lang w:val="en-IE"/>
+        </w:rPr>
+        <w:t xml:space="preserve"> </w:t>
+      </w:r>
     </w:p>
     <w:p>
       <w:pPr>
@@ -1438,7 +1674,21 @@
         <w:rPr>
           <w:lang w:val="en-IE"/>
         </w:rPr>
-        <w:t>INSERT INTO `Buildings` (`Name`, `Shape`) VALUES ('Apt 15', PolyFromText('POLYGON((50.866753 5.686455, 50.859819 5.708942, 50.851475 5.722675, 50.841611 5.720615, 50.834023 5.708427, 50.840744 5.689373, 50.858735 5.673923, 50.866753 5.686455))'));</w:t>
+        <w:t xml:space="preserve">INSERT INTO `Buildings` (`Name`, `Shape`) VALUES ('Apt 15', </w:t>
+      </w:r>
+      <w:proofErr w:type="spellStart"/>
+      <w:r>
+        <w:rPr>
+          <w:lang w:val="en-IE"/>
+        </w:rPr>
+        <w:t>PolyFromText</w:t>
+      </w:r>
+      <w:proofErr w:type="spellEnd"/>
+      <w:r>
+        <w:rPr>
+          <w:lang w:val="en-IE"/>
+        </w:rPr>
+        <w:t>('POLYGON((50.866753 5.686455, 50.859819 5.708942, 50.851475 5.722675, 50.841611 5.720615, 50.834023 5.708427, 50.840744 5.689373, 50.858735 5.673923, 50.866753 5.686455))'));</w:t>
       </w:r>
     </w:p>
     <w:p>
@@ -1549,6 +1799,194 @@
           <w:lang w:val="en-IE"/>
         </w:rPr>
         <w:t>RESEARCH RESULTS: PASSED (Working)</w:t>
+      </w:r>
+    </w:p>
+    <w:p>
+      <w:pPr>
+        <w:rPr>
+          <w:lang w:val="en-IE"/>
+        </w:rPr>
+      </w:pPr>
+    </w:p>
+    <w:p>
+      <w:pPr>
+        <w:rPr>
+          <w:lang w:val="en-IE"/>
+        </w:rPr>
+      </w:pPr>
+    </w:p>
+    <w:p>
+      <w:pPr>
+        <w:pStyle w:val="Heading1"/>
+      </w:pPr>
+      <w:r>
+        <w:t xml:space="preserve">Final Report </w:t>
+      </w:r>
+      <w:r>
+        <w:t xml:space="preserve">Database </w:t>
+      </w:r>
+    </w:p>
+    <w:p>
+      <w:pPr>
+        <w:rPr>
+          <w:lang w:val="en-US"/>
+        </w:rPr>
+      </w:pPr>
+      <w:r>
+        <w:rPr>
+          <w:lang w:val="en-US"/>
+        </w:rPr>
+        <w:t>Buildings table (</w:t>
+      </w:r>
+      <w:proofErr w:type="spellStart"/>
+      <w:r>
+        <w:rPr>
+          <w:lang w:val="en-US"/>
+        </w:rPr>
+        <w:t>mrp_buildings</w:t>
+      </w:r>
+      <w:proofErr w:type="spellEnd"/>
+      <w:r>
+        <w:rPr>
+          <w:lang w:val="en-US"/>
+        </w:rPr>
+        <w:t xml:space="preserve">) to store all the information regarding buildings </w:t>
+      </w:r>
+      <w:proofErr w:type="gramStart"/>
+      <w:r>
+        <w:rPr>
+          <w:lang w:val="en-US"/>
+        </w:rPr>
+        <w:t>and also</w:t>
+      </w:r>
+      <w:proofErr w:type="gramEnd"/>
+      <w:r>
+        <w:rPr>
+          <w:lang w:val="en-US"/>
+        </w:rPr>
+        <w:t xml:space="preserve"> their co-ordinates (using geospatial features of MySQL – here we are using Polygon/Geometry)</w:t>
+      </w:r>
+    </w:p>
+    <w:p>
+      <w:pPr>
+        <w:rPr>
+          <w:lang w:val="en-US"/>
+        </w:rPr>
+      </w:pPr>
+    </w:p>
+    <w:p>
+      <w:pPr>
+        <w:rPr>
+          <w:lang w:val="en-US"/>
+        </w:rPr>
+      </w:pPr>
+      <w:r>
+        <w:rPr>
+          <w:noProof/>
+          <w:lang w:eastAsia="zh-CN"/>
+        </w:rPr>
+        <w:drawing>
+          <wp:inline distT="0" distB="0" distL="0" distR="0" wp14:anchorId="4664B071" wp14:editId="5266D6DB">
+            <wp:extent cx="5727700" cy="3096260"/>
+            <wp:effectExtent l="0" t="0" r="12700" b="2540"/>
+            <wp:docPr id="6" name="Picture 6"/>
+            <wp:cNvGraphicFramePr>
+              <a:graphicFrameLocks xmlns:a="http://schemas.openxmlformats.org/drawingml/2006/main" noChangeAspect="1"/>
+            </wp:cNvGraphicFramePr>
+            <a:graphic xmlns:a="http://schemas.openxmlformats.org/drawingml/2006/main">
+              <a:graphicData uri="http://schemas.openxmlformats.org/drawingml/2006/picture">
+                <pic:pic xmlns:pic="http://schemas.openxmlformats.org/drawingml/2006/picture">
+                  <pic:nvPicPr>
+                    <pic:cNvPr id="6" name="Screen Shot 2017-07-15 at 17.54.18.png"/>
+                    <pic:cNvPicPr/>
+                  </pic:nvPicPr>
+                  <pic:blipFill>
+                    <a:blip r:embed="rId15">
+                      <a:extLst>
+                        <a:ext uri="{28A0092B-C50C-407E-A947-70E740481C1C}">
+                          <a14:useLocalDpi xmlns:a14="http://schemas.microsoft.com/office/drawing/2010/main" val="0"/>
+                        </a:ext>
+                      </a:extLst>
+                    </a:blip>
+                    <a:stretch>
+                      <a:fillRect/>
+                    </a:stretch>
+                  </pic:blipFill>
+                  <pic:spPr>
+                    <a:xfrm>
+                      <a:off x="0" y="0"/>
+                      <a:ext cx="5727700" cy="3096260"/>
+                    </a:xfrm>
+                    <a:prstGeom prst="rect">
+                      <a:avLst/>
+                    </a:prstGeom>
+                  </pic:spPr>
+                </pic:pic>
+              </a:graphicData>
+            </a:graphic>
+          </wp:inline>
+        </w:drawing>
+      </w:r>
+    </w:p>
+    <w:p>
+      <w:pPr>
+        <w:rPr>
+          <w:lang w:val="en-US"/>
+        </w:rPr>
+      </w:pPr>
+    </w:p>
+    <w:p>
+      <w:pPr>
+        <w:rPr>
+          <w:lang w:val="en-US"/>
+        </w:rPr>
+      </w:pPr>
+      <w:r>
+        <w:rPr>
+          <w:noProof/>
+          <w:lang w:eastAsia="zh-CN"/>
+        </w:rPr>
+        <w:drawing>
+          <wp:inline distT="0" distB="0" distL="0" distR="0" wp14:anchorId="73E22A0C" wp14:editId="0A5B06B7">
+            <wp:extent cx="5727700" cy="3357880"/>
+            <wp:effectExtent l="0" t="0" r="12700" b="0"/>
+            <wp:docPr id="7" name="Picture 7"/>
+            <wp:cNvGraphicFramePr>
+              <a:graphicFrameLocks xmlns:a="http://schemas.openxmlformats.org/drawingml/2006/main" noChangeAspect="1"/>
+            </wp:cNvGraphicFramePr>
+            <a:graphic xmlns:a="http://schemas.openxmlformats.org/drawingml/2006/main">
+              <a:graphicData uri="http://schemas.openxmlformats.org/drawingml/2006/picture">
+                <pic:pic xmlns:pic="http://schemas.openxmlformats.org/drawingml/2006/picture">
+                  <pic:nvPicPr>
+                    <pic:cNvPr id="7" name="Screen Shot 2017-07-15 at 18.05.09.png"/>
+                    <pic:cNvPicPr/>
+                  </pic:nvPicPr>
+                  <pic:blipFill>
+                    <a:blip r:embed="rId16">
+                      <a:extLst>
+                        <a:ext uri="{28A0092B-C50C-407E-A947-70E740481C1C}">
+                          <a14:useLocalDpi xmlns:a14="http://schemas.microsoft.com/office/drawing/2010/main" val="0"/>
+                        </a:ext>
+                      </a:extLst>
+                    </a:blip>
+                    <a:stretch>
+                      <a:fillRect/>
+                    </a:stretch>
+                  </pic:blipFill>
+                  <pic:spPr>
+                    <a:xfrm>
+                      <a:off x="0" y="0"/>
+                      <a:ext cx="5727700" cy="3357880"/>
+                    </a:xfrm>
+                    <a:prstGeom prst="rect">
+                      <a:avLst/>
+                    </a:prstGeom>
+                  </pic:spPr>
+                </pic:pic>
+              </a:graphicData>
+            </a:graphic>
+          </wp:inline>
+        </w:drawing>
       </w:r>
       <w:bookmarkStart w:id="5" w:name="_GoBack"/>
       <w:bookmarkEnd w:id="5"/>
@@ -1831,6 +2269,7 @@
     <w:lsdException w:name="HTML Sample" w:semiHidden="1" w:unhideWhenUsed="1"/>
     <w:lsdException w:name="HTML Typewriter" w:semiHidden="1" w:unhideWhenUsed="1"/>
     <w:lsdException w:name="HTML Variable" w:semiHidden="1" w:unhideWhenUsed="1"/>
+    <w:lsdException w:name="Normal Table" w:semiHidden="1" w:unhideWhenUsed="1"/>
     <w:lsdException w:name="annotation subject" w:semiHidden="1" w:unhideWhenUsed="1"/>
     <w:lsdException w:name="No List" w:semiHidden="1" w:unhideWhenUsed="1"/>
     <w:lsdException w:name="Outline List 1" w:semiHidden="1" w:unhideWhenUsed="1"/>
@@ -1876,9 +2315,11 @@
     <w:lsdException w:name="Table Subtle 1" w:semiHidden="1" w:unhideWhenUsed="1"/>
     <w:lsdException w:name="Table Subtle 2" w:semiHidden="1" w:unhideWhenUsed="1"/>
     <w:lsdException w:name="Table Web 1" w:semiHidden="1" w:unhideWhenUsed="1"/>
+    <w:lsdException w:name="Table Web 2" w:semiHidden="1" w:unhideWhenUsed="1"/>
     <w:lsdException w:name="Table Web 3" w:semiHidden="1" w:unhideWhenUsed="1"/>
     <w:lsdException w:name="Balloon Text" w:semiHidden="1" w:unhideWhenUsed="1"/>
     <w:lsdException w:name="Table Grid" w:uiPriority="39"/>
+    <w:lsdException w:name="Table Theme" w:semiHidden="1" w:unhideWhenUsed="1"/>
     <w:lsdException w:name="Note Level 1" w:semiHidden="1" w:unhideWhenUsed="1"/>
     <w:lsdException w:name="Note Level 2" w:semiHidden="1" w:unhideWhenUsed="1"/>
     <w:lsdException w:name="Note Level 3" w:semiHidden="1" w:unhideWhenUsed="1"/>
@@ -2716,7 +3157,7 @@
 </file>
 
 <file path=customXml/itemProps1.xml><?xml version="1.0" encoding="utf-8"?>
-<ds:datastoreItem xmlns:ds="http://schemas.openxmlformats.org/officeDocument/2006/customXml" ds:itemID="{3D21DA90-C5AB-0D40-813E-B9FDBE552A30}">
+<ds:datastoreItem xmlns:ds="http://schemas.openxmlformats.org/officeDocument/2006/customXml" ds:itemID="{044A5405-7FF3-294E-8434-B90566D3D63D}">
   <ds:schemaRefs>
     <ds:schemaRef ds:uri="http://schemas.openxmlformats.org/officeDocument/2006/bibliography"/>
   </ds:schemaRefs>

</xml_diff>

<commit_message>
Xcode installation and creating project steps
</commit_message>
<xml_diff>
--- a/Documentation/Independent Research/MySQL Spatial Data Types Research Document.docx
+++ b/Documentation/Independent Research/MySQL Spatial Data Types Research Document.docx
@@ -5112,6 +5112,399 @@
         <w:rPr>
           <w:lang w:val="en-US"/>
         </w:rPr>
+        <w:t>Project Guide</w:t>
+      </w:r>
+    </w:p>
+    <w:p>
+      <w:pPr>
+        <w:rPr>
+          <w:lang w:val="en-US" w:eastAsia="en-US"/>
+        </w:rPr>
+      </w:pPr>
+      <w:r>
+        <w:rPr>
+          <w:lang w:val="en-US" w:eastAsia="en-US"/>
+        </w:rPr>
+        <w:t xml:space="preserve">This guide will help understand the requirement for opening and running this project- </w:t>
+      </w:r>
+    </w:p>
+    <w:p>
+      <w:pPr>
+        <w:rPr>
+          <w:lang w:val="en-US" w:eastAsia="en-US"/>
+        </w:rPr>
+      </w:pPr>
+      <w:r>
+        <w:rPr>
+          <w:lang w:val="en-US" w:eastAsia="en-US"/>
+        </w:rPr>
+        <w:t>MeetingRoom Pro is an ios (Swift) project, in order to use open the project code we require the following:</w:t>
+      </w:r>
+    </w:p>
+    <w:p>
+      <w:pPr>
+        <w:rPr>
+          <w:lang w:val="en-US" w:eastAsia="en-US"/>
+        </w:rPr>
+      </w:pPr>
+    </w:p>
+    <w:p>
+      <w:pPr>
+        <w:pStyle w:val="ListParagraph"/>
+        <w:numPr>
+          <w:ilvl w:val="0"/>
+          <w:numId w:val="9"/>
+        </w:numPr>
+        <w:rPr>
+          <w:lang w:val="en-US"/>
+        </w:rPr>
+      </w:pPr>
+      <w:r>
+        <w:rPr>
+          <w:lang w:val="en-US"/>
+        </w:rPr>
+        <w:t xml:space="preserve">Apple Mackbook (I am using Macbook Pro, 6 GB Ram, </w:t>
+      </w:r>
+      <w:r>
+        <w:rPr>
+          <w:lang w:val="en-US"/>
+        </w:rPr>
+        <w:t>2.3 GHz Intel Core i5)</w:t>
+      </w:r>
+    </w:p>
+    <w:p>
+      <w:pPr>
+        <w:pStyle w:val="ListParagraph"/>
+        <w:rPr>
+          <w:lang w:val="en-US"/>
+        </w:rPr>
+      </w:pPr>
+    </w:p>
+    <w:p>
+      <w:pPr>
+        <w:pStyle w:val="ListParagraph"/>
+        <w:rPr>
+          <w:lang w:val="en-US"/>
+        </w:rPr>
+      </w:pPr>
+      <w:r>
+        <w:rPr>
+          <w:noProof/>
+          <w:lang w:eastAsia="zh-CN"/>
+        </w:rPr>
+        <w:drawing>
+          <wp:inline distT="0" distB="0" distL="0" distR="0" wp14:anchorId="54905A24" wp14:editId="353BA00C">
+            <wp:extent cx="3823335" cy="2149460"/>
+            <wp:effectExtent l="0" t="0" r="0" b="10160"/>
+            <wp:docPr id="25" name="Picture 25"/>
+            <wp:cNvGraphicFramePr>
+              <a:graphicFrameLocks xmlns:a="http://schemas.openxmlformats.org/drawingml/2006/main" noChangeAspect="1"/>
+            </wp:cNvGraphicFramePr>
+            <a:graphic xmlns:a="http://schemas.openxmlformats.org/drawingml/2006/main">
+              <a:graphicData uri="http://schemas.openxmlformats.org/drawingml/2006/picture">
+                <pic:pic xmlns:pic="http://schemas.openxmlformats.org/drawingml/2006/picture">
+                  <pic:nvPicPr>
+                    <pic:cNvPr id="25" name="Screen Shot 2017-07-15 at 20.56.56.png"/>
+                    <pic:cNvPicPr/>
+                  </pic:nvPicPr>
+                  <pic:blipFill>
+                    <a:blip r:embed="rId62">
+                      <a:extLst>
+                        <a:ext uri="{28A0092B-C50C-407E-A947-70E740481C1C}">
+                          <a14:useLocalDpi xmlns:a14="http://schemas.microsoft.com/office/drawing/2010/main" val="0"/>
+                        </a:ext>
+                      </a:extLst>
+                    </a:blip>
+                    <a:stretch>
+                      <a:fillRect/>
+                    </a:stretch>
+                  </pic:blipFill>
+                  <pic:spPr>
+                    <a:xfrm>
+                      <a:off x="0" y="0"/>
+                      <a:ext cx="3829881" cy="2153140"/>
+                    </a:xfrm>
+                    <a:prstGeom prst="rect">
+                      <a:avLst/>
+                    </a:prstGeom>
+                  </pic:spPr>
+                </pic:pic>
+              </a:graphicData>
+            </a:graphic>
+          </wp:inline>
+        </w:drawing>
+      </w:r>
+    </w:p>
+    <w:p>
+      <w:pPr>
+        <w:pStyle w:val="ListParagraph"/>
+        <w:rPr>
+          <w:lang w:val="en-US"/>
+        </w:rPr>
+      </w:pPr>
+    </w:p>
+    <w:p>
+      <w:pPr>
+        <w:pStyle w:val="Heading2"/>
+        <w:rPr>
+          <w:lang w:val="en-US"/>
+        </w:rPr>
+      </w:pPr>
+      <w:r>
+        <w:rPr>
+          <w:lang w:val="en-US"/>
+        </w:rPr>
+        <w:t>Installing Xcode</w:t>
+      </w:r>
+    </w:p>
+    <w:p>
+      <w:pPr>
+        <w:rPr>
+          <w:lang w:val="en-US" w:eastAsia="en-US"/>
+        </w:rPr>
+      </w:pPr>
+      <w:r>
+        <w:rPr>
+          <w:lang w:val="en-US" w:eastAsia="en-US"/>
+        </w:rPr>
+        <w:t>Describe xcode and its features in detail in the final report.</w:t>
+      </w:r>
+    </w:p>
+    <w:p>
+      <w:pPr>
+        <w:rPr>
+          <w:lang w:val="en-US" w:eastAsia="en-US"/>
+        </w:rPr>
+      </w:pPr>
+      <w:r>
+        <w:rPr>
+          <w:lang w:val="en-US" w:eastAsia="en-US"/>
+        </w:rPr>
+        <w:t xml:space="preserve">Install Xcode on your Mac, using Appstore or this link: </w:t>
+      </w:r>
+      <w:hyperlink r:id="rId63" w:history="1">
+        <w:r>
+          <w:rPr>
+            <w:rStyle w:val="Hyperlink"/>
+            <w:lang w:val="en-US" w:eastAsia="en-US"/>
+          </w:rPr>
+          <w:t>https://developer.apple.com/xcode/ide/</w:t>
+        </w:r>
+      </w:hyperlink>
+    </w:p>
+    <w:p>
+      <w:pPr>
+        <w:rPr>
+          <w:lang w:val="en-US" w:eastAsia="en-US"/>
+        </w:rPr>
+      </w:pPr>
+    </w:p>
+    <w:p>
+      <w:pPr>
+        <w:rPr>
+          <w:lang w:val="en-US" w:eastAsia="en-US"/>
+        </w:rPr>
+      </w:pPr>
+      <w:r>
+        <w:rPr>
+          <w:noProof/>
+        </w:rPr>
+        <w:drawing>
+          <wp:inline distT="0" distB="0" distL="0" distR="0" wp14:anchorId="16A7B7C2" wp14:editId="62458E98">
+            <wp:extent cx="5727700" cy="3580130"/>
+            <wp:effectExtent l="0" t="0" r="12700" b="1270"/>
+            <wp:docPr id="27" name="Picture 27"/>
+            <wp:cNvGraphicFramePr>
+              <a:graphicFrameLocks xmlns:a="http://schemas.openxmlformats.org/drawingml/2006/main" noChangeAspect="1"/>
+            </wp:cNvGraphicFramePr>
+            <a:graphic xmlns:a="http://schemas.openxmlformats.org/drawingml/2006/main">
+              <a:graphicData uri="http://schemas.openxmlformats.org/drawingml/2006/picture">
+                <pic:pic xmlns:pic="http://schemas.openxmlformats.org/drawingml/2006/picture">
+                  <pic:nvPicPr>
+                    <pic:cNvPr id="27" name="Screen Shot 2017-07-15 at 21.11.42.png"/>
+                    <pic:cNvPicPr/>
+                  </pic:nvPicPr>
+                  <pic:blipFill>
+                    <a:blip r:embed="rId64">
+                      <a:extLst>
+                        <a:ext uri="{28A0092B-C50C-407E-A947-70E740481C1C}">
+                          <a14:useLocalDpi xmlns:a14="http://schemas.microsoft.com/office/drawing/2010/main" val="0"/>
+                        </a:ext>
+                      </a:extLst>
+                    </a:blip>
+                    <a:stretch>
+                      <a:fillRect/>
+                    </a:stretch>
+                  </pic:blipFill>
+                  <pic:spPr>
+                    <a:xfrm>
+                      <a:off x="0" y="0"/>
+                      <a:ext cx="5727700" cy="3580130"/>
+                    </a:xfrm>
+                    <a:prstGeom prst="rect">
+                      <a:avLst/>
+                    </a:prstGeom>
+                  </pic:spPr>
+                </pic:pic>
+              </a:graphicData>
+            </a:graphic>
+          </wp:inline>
+        </w:drawing>
+      </w:r>
+    </w:p>
+    <w:p>
+      <w:pPr>
+        <w:rPr>
+          <w:lang w:val="en-US" w:eastAsia="en-US"/>
+        </w:rPr>
+      </w:pPr>
+    </w:p>
+    <w:p>
+      <w:pPr>
+        <w:rPr>
+          <w:lang w:val="en-US" w:eastAsia="en-US"/>
+        </w:rPr>
+      </w:pPr>
+      <w:r>
+        <w:rPr>
+          <w:lang w:val="en-US" w:eastAsia="en-US"/>
+        </w:rPr>
+        <w:t>This is how a project in Xcode Ide looks like –</w:t>
+      </w:r>
+    </w:p>
+    <w:p>
+      <w:pPr>
+        <w:rPr>
+          <w:lang w:val="en-US" w:eastAsia="en-US"/>
+        </w:rPr>
+      </w:pPr>
+    </w:p>
+    <w:p>
+      <w:pPr>
+        <w:rPr>
+          <w:lang w:val="en-US" w:eastAsia="en-US"/>
+        </w:rPr>
+      </w:pPr>
+      <w:r>
+        <w:rPr>
+          <w:noProof/>
+        </w:rPr>
+        <w:drawing>
+          <wp:inline distT="0" distB="0" distL="0" distR="0" wp14:anchorId="1D833358" wp14:editId="45EFF83C">
+            <wp:extent cx="5727700" cy="3580130"/>
+            <wp:effectExtent l="0" t="0" r="12700" b="1270"/>
+            <wp:docPr id="26" name="Picture 26"/>
+            <wp:cNvGraphicFramePr>
+              <a:graphicFrameLocks xmlns:a="http://schemas.openxmlformats.org/drawingml/2006/main" noChangeAspect="1"/>
+            </wp:cNvGraphicFramePr>
+            <a:graphic xmlns:a="http://schemas.openxmlformats.org/drawingml/2006/main">
+              <a:graphicData uri="http://schemas.openxmlformats.org/drawingml/2006/picture">
+                <pic:pic xmlns:pic="http://schemas.openxmlformats.org/drawingml/2006/picture">
+                  <pic:nvPicPr>
+                    <pic:cNvPr id="26" name="Screen Shot 2017-07-15 at 21.03.00.png"/>
+                    <pic:cNvPicPr/>
+                  </pic:nvPicPr>
+                  <pic:blipFill>
+                    <a:blip r:embed="rId65">
+                      <a:extLst>
+                        <a:ext uri="{28A0092B-C50C-407E-A947-70E740481C1C}">
+                          <a14:useLocalDpi xmlns:a14="http://schemas.microsoft.com/office/drawing/2010/main" val="0"/>
+                        </a:ext>
+                      </a:extLst>
+                    </a:blip>
+                    <a:stretch>
+                      <a:fillRect/>
+                    </a:stretch>
+                  </pic:blipFill>
+                  <pic:spPr>
+                    <a:xfrm>
+                      <a:off x="0" y="0"/>
+                      <a:ext cx="5727700" cy="3580130"/>
+                    </a:xfrm>
+                    <a:prstGeom prst="rect">
+                      <a:avLst/>
+                    </a:prstGeom>
+                  </pic:spPr>
+                </pic:pic>
+              </a:graphicData>
+            </a:graphic>
+          </wp:inline>
+        </w:drawing>
+      </w:r>
+    </w:p>
+    <w:p>
+      <w:pPr>
+        <w:rPr>
+          <w:lang w:val="en-US" w:eastAsia="en-US"/>
+        </w:rPr>
+      </w:pPr>
+    </w:p>
+    <w:p>
+      <w:pPr>
+        <w:pStyle w:val="Heading2"/>
+        <w:rPr>
+          <w:lang w:val="en-US"/>
+        </w:rPr>
+      </w:pPr>
+    </w:p>
+    <w:p>
+      <w:pPr>
+        <w:pStyle w:val="Heading2"/>
+        <w:rPr>
+          <w:lang w:val="en-US"/>
+        </w:rPr>
+      </w:pPr>
+      <w:r>
+        <w:rPr>
+          <w:lang w:val="en-US"/>
+        </w:rPr>
+        <w:t xml:space="preserve">Opening the Project </w:t>
+      </w:r>
+    </w:p>
+    <w:p>
+      <w:pPr>
+        <w:rPr>
+          <w:lang w:val="en-US" w:eastAsia="en-US"/>
+        </w:rPr>
+      </w:pPr>
+      <w:r>
+        <w:rPr>
+          <w:lang w:val="en-US" w:eastAsia="en-US"/>
+        </w:rPr>
+        <w:t xml:space="preserve">Use </w:t>
+      </w:r>
+      <w:r>
+        <w:rPr>
+          <w:lang w:val="en-US"/>
+        </w:rPr>
+        <w:t>MRPro.</w:t>
+      </w:r>
+      <w:r>
+        <w:rPr>
+          <w:lang w:val="en-US"/>
+        </w:rPr>
+        <w:t>xcworkspace</w:t>
+      </w:r>
+      <w:r>
+        <w:rPr>
+          <w:lang w:val="en-US"/>
+        </w:rPr>
+        <w:t xml:space="preserve"> file to open the project in xcode.</w:t>
+      </w:r>
+      <w:bookmarkStart w:id="5" w:name="_GoBack"/>
+      <w:bookmarkEnd w:id="5"/>
+    </w:p>
+    <w:p>
+      <w:pPr>
+        <w:pStyle w:val="Heading2"/>
+        <w:rPr>
+          <w:lang w:val="en-US"/>
+        </w:rPr>
+      </w:pPr>
+      <w:r>
+        <w:rPr>
+          <w:lang w:val="en-US"/>
+        </w:rPr>
         <w:t>Creating Project</w:t>
       </w:r>
     </w:p>
@@ -5167,7 +5560,7 @@
                     <pic:cNvPicPr/>
                   </pic:nvPicPr>
                   <pic:blipFill>
-                    <a:blip r:embed="rId62">
+                    <a:blip r:embed="rId66">
                       <a:extLst>
                         <a:ext uri="{28A0092B-C50C-407E-A947-70E740481C1C}">
                           <a14:useLocalDpi xmlns:a14="http://schemas.microsoft.com/office/drawing/2010/main" val="0"/>
@@ -5240,7 +5633,7 @@
                     <pic:cNvPicPr/>
                   </pic:nvPicPr>
                   <pic:blipFill>
-                    <a:blip r:embed="rId63">
+                    <a:blip r:embed="rId67">
                       <a:extLst>
                         <a:ext uri="{28A0092B-C50C-407E-A947-70E740481C1C}">
                           <a14:useLocalDpi xmlns:a14="http://schemas.microsoft.com/office/drawing/2010/main" val="0"/>
@@ -5472,7 +5865,7 @@
                     <pic:cNvPicPr/>
                   </pic:nvPicPr>
                   <pic:blipFill>
-                    <a:blip r:embed="rId64">
+                    <a:blip r:embed="rId68">
                       <a:extLst>
                         <a:ext uri="{28A0092B-C50C-407E-A947-70E740481C1C}">
                           <a14:useLocalDpi xmlns:a14="http://schemas.microsoft.com/office/drawing/2010/main" val="0"/>
@@ -5572,7 +5965,7 @@
                     <pic:cNvPicPr/>
                   </pic:nvPicPr>
                   <pic:blipFill>
-                    <a:blip r:embed="rId65">
+                    <a:blip r:embed="rId69">
                       <a:extLst>
                         <a:ext uri="{28A0092B-C50C-407E-A947-70E740481C1C}">
                           <a14:useLocalDpi xmlns:a14="http://schemas.microsoft.com/office/drawing/2010/main" val="0"/>
@@ -5713,7 +6106,7 @@
                     <pic:cNvPicPr/>
                   </pic:nvPicPr>
                   <pic:blipFill>
-                    <a:blip r:embed="rId66">
+                    <a:blip r:embed="rId70">
                       <a:extLst>
                         <a:ext uri="{28A0092B-C50C-407E-A947-70E740481C1C}">
                           <a14:useLocalDpi xmlns:a14="http://schemas.microsoft.com/office/drawing/2010/main" val="0"/>
@@ -5815,47 +6208,60 @@
     </w:p>
     <w:p>
       <w:pPr>
-        <w:rPr>
-          <w:lang w:val="en-US" w:eastAsia="en-US"/>
-        </w:rPr>
-      </w:pPr>
-      <w:r>
-        <w:rPr>
-          <w:lang w:val="en-US" w:eastAsia="en-US"/>
+        <w:pStyle w:val="ListParagraph"/>
+        <w:numPr>
+          <w:ilvl w:val="0"/>
+          <w:numId w:val="7"/>
+        </w:numPr>
+        <w:rPr>
+          <w:lang w:val="en-US"/>
+        </w:rPr>
+      </w:pPr>
+      <w:r>
+        <w:rPr>
+          <w:lang w:val="en-US"/>
         </w:rPr>
         <w:t>Open Terminal</w:t>
       </w:r>
     </w:p>
     <w:p>
       <w:pPr>
-        <w:rPr>
-          <w:lang w:val="en-US" w:eastAsia="en-US"/>
-        </w:rPr>
-      </w:pPr>
-      <w:r>
-        <w:rPr>
-          <w:lang w:val="en-US" w:eastAsia="en-US"/>
+        <w:pStyle w:val="ListParagraph"/>
+        <w:numPr>
+          <w:ilvl w:val="0"/>
+          <w:numId w:val="7"/>
+        </w:numPr>
+        <w:rPr>
+          <w:lang w:val="en-US"/>
+        </w:rPr>
+      </w:pPr>
+      <w:r>
+        <w:rPr>
+          <w:lang w:val="en-US"/>
         </w:rPr>
         <w:t>Navigate to the project folder</w:t>
       </w:r>
     </w:p>
     <w:p>
       <w:pPr>
-        <w:rPr>
-          <w:lang w:val="en-US" w:eastAsia="en-US"/>
-        </w:rPr>
-      </w:pPr>
-      <w:r>
-        <w:rPr>
-          <w:lang w:val="en-US" w:eastAsia="en-US"/>
+        <w:pStyle w:val="ListParagraph"/>
+        <w:numPr>
+          <w:ilvl w:val="0"/>
+          <w:numId w:val="7"/>
+        </w:numPr>
+        <w:rPr>
+          <w:lang w:val="en-US"/>
+        </w:rPr>
+      </w:pPr>
+      <w:r>
+        <w:rPr>
+          <w:lang w:val="en-US"/>
         </w:rPr>
         <w:t>To create the P</w:t>
       </w:r>
-      <w:bookmarkStart w:id="5" w:name="_GoBack"/>
-      <w:bookmarkEnd w:id="5"/>
-      <w:r>
-        <w:rPr>
-          <w:lang w:val="en-US" w:eastAsia="en-US"/>
+      <w:r>
+        <w:rPr>
+          <w:lang w:val="en-US"/>
         </w:rPr>
         <w:t>odfile run this command in the terminal: $ pod init</w:t>
       </w:r>
@@ -5893,7 +6299,7 @@
                     <pic:cNvPicPr/>
                   </pic:nvPicPr>
                   <pic:blipFill>
-                    <a:blip r:embed="rId67">
+                    <a:blip r:embed="rId71">
                       <a:extLst>
                         <a:ext uri="{28A0092B-C50C-407E-A947-70E740481C1C}">
                           <a14:useLocalDpi xmlns:a14="http://schemas.microsoft.com/office/drawing/2010/main" val="0"/>
@@ -5940,6 +6346,190 @@
         <w:t>As we can see a Podfile was created when we ran the ‘ls’ command second time to list the contents of the project folder.</w:t>
       </w:r>
     </w:p>
+    <w:p>
+      <w:pPr>
+        <w:rPr>
+          <w:lang w:val="en-US" w:eastAsia="en-US"/>
+        </w:rPr>
+      </w:pPr>
+    </w:p>
+    <w:p>
+      <w:pPr>
+        <w:pStyle w:val="ListParagraph"/>
+        <w:numPr>
+          <w:ilvl w:val="0"/>
+          <w:numId w:val="8"/>
+        </w:numPr>
+        <w:rPr>
+          <w:lang w:val="en-US"/>
+        </w:rPr>
+      </w:pPr>
+      <w:r>
+        <w:rPr>
+          <w:lang w:val="en-US"/>
+        </w:rPr>
+        <w:t>Open Podfile in an editor and write &gt; pod ‘SwiftyJSON’ to add our first pod that will help in handling JSON better (it’s a very popular library/pod among ios developer community when it comes to handling JSON in ios Swift)</w:t>
+      </w:r>
+      <w:r>
+        <w:rPr>
+          <w:lang w:val="en-US"/>
+        </w:rPr>
+        <w:t>.</w:t>
+      </w:r>
+    </w:p>
+    <w:p>
+      <w:pPr>
+        <w:pStyle w:val="ListParagraph"/>
+        <w:rPr>
+          <w:lang w:val="en-US"/>
+        </w:rPr>
+      </w:pPr>
+      <w:r>
+        <w:rPr>
+          <w:noProof/>
+          <w:lang w:eastAsia="zh-CN"/>
+        </w:rPr>
+        <w:drawing>
+          <wp:inline distT="0" distB="0" distL="0" distR="0" wp14:anchorId="6AD38F83" wp14:editId="677F16D1">
+            <wp:extent cx="5727700" cy="2919730"/>
+            <wp:effectExtent l="0" t="0" r="12700" b="1270"/>
+            <wp:docPr id="24" name="Picture 24"/>
+            <wp:cNvGraphicFramePr>
+              <a:graphicFrameLocks xmlns:a="http://schemas.openxmlformats.org/drawingml/2006/main" noChangeAspect="1"/>
+            </wp:cNvGraphicFramePr>
+            <a:graphic xmlns:a="http://schemas.openxmlformats.org/drawingml/2006/main">
+              <a:graphicData uri="http://schemas.openxmlformats.org/drawingml/2006/picture">
+                <pic:pic xmlns:pic="http://schemas.openxmlformats.org/drawingml/2006/picture">
+                  <pic:nvPicPr>
+                    <pic:cNvPr id="24" name="Screen Shot 2017-07-15 at 20.49.24.png"/>
+                    <pic:cNvPicPr/>
+                  </pic:nvPicPr>
+                  <pic:blipFill>
+                    <a:blip r:embed="rId72">
+                      <a:extLst>
+                        <a:ext uri="{28A0092B-C50C-407E-A947-70E740481C1C}">
+                          <a14:useLocalDpi xmlns:a14="http://schemas.microsoft.com/office/drawing/2010/main" val="0"/>
+                        </a:ext>
+                      </a:extLst>
+                    </a:blip>
+                    <a:stretch>
+                      <a:fillRect/>
+                    </a:stretch>
+                  </pic:blipFill>
+                  <pic:spPr>
+                    <a:xfrm>
+                      <a:off x="0" y="0"/>
+                      <a:ext cx="5727700" cy="2919730"/>
+                    </a:xfrm>
+                    <a:prstGeom prst="rect">
+                      <a:avLst/>
+                    </a:prstGeom>
+                  </pic:spPr>
+                </pic:pic>
+              </a:graphicData>
+            </a:graphic>
+          </wp:inline>
+        </w:drawing>
+      </w:r>
+    </w:p>
+    <w:p>
+      <w:pPr>
+        <w:rPr>
+          <w:lang w:val="en-US" w:eastAsia="en-US"/>
+        </w:rPr>
+      </w:pPr>
+    </w:p>
+    <w:p>
+      <w:pPr>
+        <w:pStyle w:val="ListParagraph"/>
+        <w:numPr>
+          <w:ilvl w:val="0"/>
+          <w:numId w:val="8"/>
+        </w:numPr>
+        <w:rPr>
+          <w:lang w:val="en-US"/>
+        </w:rPr>
+      </w:pPr>
+      <w:r>
+        <w:rPr>
+          <w:lang w:val="en-US"/>
+        </w:rPr>
+        <w:t>Save Podfile &gt; Run this command in terminal - $ pod install</w:t>
+      </w:r>
+    </w:p>
+    <w:p>
+      <w:pPr>
+        <w:pStyle w:val="ListParagraph"/>
+        <w:numPr>
+          <w:ilvl w:val="0"/>
+          <w:numId w:val="8"/>
+        </w:numPr>
+        <w:rPr>
+          <w:lang w:val="en-US"/>
+        </w:rPr>
+      </w:pPr>
+      <w:r>
+        <w:rPr>
+          <w:lang w:val="en-US"/>
+        </w:rPr>
+        <w:t>Close project in Xcode.</w:t>
+      </w:r>
+    </w:p>
+    <w:p>
+      <w:pPr>
+        <w:pStyle w:val="ListParagraph"/>
+        <w:numPr>
+          <w:ilvl w:val="0"/>
+          <w:numId w:val="8"/>
+        </w:numPr>
+        <w:rPr>
+          <w:lang w:val="en-US"/>
+        </w:rPr>
+      </w:pPr>
+      <w:r>
+        <w:rPr>
+          <w:lang w:val="en-US"/>
+        </w:rPr>
+        <w:t>Open the newly generated – MRPro.</w:t>
+      </w:r>
+      <w:r>
+        <w:rPr>
+          <w:lang w:val="en-US"/>
+        </w:rPr>
+        <w:t>xcworkspace</w:t>
+      </w:r>
+      <w:r>
+        <w:rPr>
+          <w:lang w:val="en-US"/>
+        </w:rPr>
+        <w:t xml:space="preserve">. And now onwards everytime to open/work on the project </w:t>
+      </w:r>
+      <w:r>
+        <w:rPr>
+          <w:lang w:val="en-US"/>
+        </w:rPr>
+        <w:t>MRPro.</w:t>
+      </w:r>
+      <w:r>
+        <w:rPr>
+          <w:lang w:val="en-US"/>
+        </w:rPr>
+        <w:t>xcworkspace</w:t>
+      </w:r>
+      <w:r>
+        <w:rPr>
+          <w:lang w:val="en-US"/>
+        </w:rPr>
+        <w:t xml:space="preserve"> should be used instead of MRPro.xcodeproj</w:t>
+      </w:r>
+    </w:p>
+    <w:p>
+      <w:pPr>
+        <w:rPr>
+          <w:lang w:val="en-US"/>
+        </w:rPr>
+      </w:pPr>
+    </w:p>
     <w:sectPr>
       <w:pgSz w:w="11900" w:h="16840"/>
       <w:pgMar w:top="1440" w:right="1440" w:bottom="1440" w:left="1440" w:header="708" w:footer="708" w:gutter="0"/>
@@ -5953,6 +6543,232 @@
 <file path=word/numbering.xml><?xml version="1.0" encoding="utf-8"?>
 <w:numbering xmlns:wpc="http://schemas.microsoft.com/office/word/2010/wordprocessingCanvas" xmlns:mo="http://schemas.microsoft.com/office/mac/office/2008/main" xmlns:mc="http://schemas.openxmlformats.org/markup-compatibility/2006" xmlns:mv="urn:schemas-microsoft-com:mac:vml" xmlns:o="urn:schemas-microsoft-com:office:office" xmlns:r="http://schemas.openxmlformats.org/officeDocument/2006/relationships" xmlns:m="http://schemas.openxmlformats.org/officeDocument/2006/math" xmlns:v="urn:schemas-microsoft-com:vml" xmlns:wp14="http://schemas.microsoft.com/office/word/2010/wordprocessingDrawing" xmlns:wp="http://schemas.openxmlformats.org/drawingml/2006/wordprocessingDrawing" xmlns:w10="urn:schemas-microsoft-com:office:word" xmlns:w="http://schemas.openxmlformats.org/wordprocessingml/2006/main" xmlns:w14="http://schemas.microsoft.com/office/word/2010/wordml" xmlns:w15="http://schemas.microsoft.com/office/word/2012/wordml" xmlns:wpg="http://schemas.microsoft.com/office/word/2010/wordprocessingGroup" xmlns:wpi="http://schemas.microsoft.com/office/word/2010/wordprocessingInk" xmlns:wne="http://schemas.microsoft.com/office/word/2006/wordml" xmlns:wps="http://schemas.microsoft.com/office/word/2010/wordprocessingShape" mc:Ignorable="w14 w15 wp14">
   <w:abstractNum w:abstractNumId="0">
+    <w:nsid w:val="17096169"/>
+    <w:multiLevelType w:val="hybridMultilevel"/>
+    <w:tmpl w:val="1E446DB8"/>
+    <w:lvl w:ilvl="0" w:tplc="08090001">
+      <w:start w:val="1"/>
+      <w:numFmt w:val="bullet"/>
+      <w:lvlText w:val=""/>
+      <w:lvlJc w:val="left"/>
+      <w:pPr>
+        <w:ind w:left="720" w:hanging="360"/>
+      </w:pPr>
+      <w:rPr>
+        <w:rFonts w:ascii="Symbol" w:hAnsi="Symbol" w:hint="default"/>
+      </w:rPr>
+    </w:lvl>
+    <w:lvl w:ilvl="1" w:tplc="08090003" w:tentative="1">
+      <w:start w:val="1"/>
+      <w:numFmt w:val="bullet"/>
+      <w:lvlText w:val="o"/>
+      <w:lvlJc w:val="left"/>
+      <w:pPr>
+        <w:ind w:left="1440" w:hanging="360"/>
+      </w:pPr>
+      <w:rPr>
+        <w:rFonts w:ascii="Courier New" w:hAnsi="Courier New" w:cs="Courier New" w:hint="default"/>
+      </w:rPr>
+    </w:lvl>
+    <w:lvl w:ilvl="2" w:tplc="08090005" w:tentative="1">
+      <w:start w:val="1"/>
+      <w:numFmt w:val="bullet"/>
+      <w:lvlText w:val=""/>
+      <w:lvlJc w:val="left"/>
+      <w:pPr>
+        <w:ind w:left="2160" w:hanging="360"/>
+      </w:pPr>
+      <w:rPr>
+        <w:rFonts w:ascii="Wingdings" w:hAnsi="Wingdings" w:hint="default"/>
+      </w:rPr>
+    </w:lvl>
+    <w:lvl w:ilvl="3" w:tplc="08090001" w:tentative="1">
+      <w:start w:val="1"/>
+      <w:numFmt w:val="bullet"/>
+      <w:lvlText w:val=""/>
+      <w:lvlJc w:val="left"/>
+      <w:pPr>
+        <w:ind w:left="2880" w:hanging="360"/>
+      </w:pPr>
+      <w:rPr>
+        <w:rFonts w:ascii="Symbol" w:hAnsi="Symbol" w:hint="default"/>
+      </w:rPr>
+    </w:lvl>
+    <w:lvl w:ilvl="4" w:tplc="08090003" w:tentative="1">
+      <w:start w:val="1"/>
+      <w:numFmt w:val="bullet"/>
+      <w:lvlText w:val="o"/>
+      <w:lvlJc w:val="left"/>
+      <w:pPr>
+        <w:ind w:left="3600" w:hanging="360"/>
+      </w:pPr>
+      <w:rPr>
+        <w:rFonts w:ascii="Courier New" w:hAnsi="Courier New" w:cs="Courier New" w:hint="default"/>
+      </w:rPr>
+    </w:lvl>
+    <w:lvl w:ilvl="5" w:tplc="08090005" w:tentative="1">
+      <w:start w:val="1"/>
+      <w:numFmt w:val="bullet"/>
+      <w:lvlText w:val=""/>
+      <w:lvlJc w:val="left"/>
+      <w:pPr>
+        <w:ind w:left="4320" w:hanging="360"/>
+      </w:pPr>
+      <w:rPr>
+        <w:rFonts w:ascii="Wingdings" w:hAnsi="Wingdings" w:hint="default"/>
+      </w:rPr>
+    </w:lvl>
+    <w:lvl w:ilvl="6" w:tplc="08090001" w:tentative="1">
+      <w:start w:val="1"/>
+      <w:numFmt w:val="bullet"/>
+      <w:lvlText w:val=""/>
+      <w:lvlJc w:val="left"/>
+      <w:pPr>
+        <w:ind w:left="5040" w:hanging="360"/>
+      </w:pPr>
+      <w:rPr>
+        <w:rFonts w:ascii="Symbol" w:hAnsi="Symbol" w:hint="default"/>
+      </w:rPr>
+    </w:lvl>
+    <w:lvl w:ilvl="7" w:tplc="08090003" w:tentative="1">
+      <w:start w:val="1"/>
+      <w:numFmt w:val="bullet"/>
+      <w:lvlText w:val="o"/>
+      <w:lvlJc w:val="left"/>
+      <w:pPr>
+        <w:ind w:left="5760" w:hanging="360"/>
+      </w:pPr>
+      <w:rPr>
+        <w:rFonts w:ascii="Courier New" w:hAnsi="Courier New" w:cs="Courier New" w:hint="default"/>
+      </w:rPr>
+    </w:lvl>
+    <w:lvl w:ilvl="8" w:tplc="08090005" w:tentative="1">
+      <w:start w:val="1"/>
+      <w:numFmt w:val="bullet"/>
+      <w:lvlText w:val=""/>
+      <w:lvlJc w:val="left"/>
+      <w:pPr>
+        <w:ind w:left="6480" w:hanging="360"/>
+      </w:pPr>
+      <w:rPr>
+        <w:rFonts w:ascii="Wingdings" w:hAnsi="Wingdings" w:hint="default"/>
+      </w:rPr>
+    </w:lvl>
+  </w:abstractNum>
+  <w:abstractNum w:abstractNumId="1">
+    <w:nsid w:val="1C8C6DBC"/>
+    <w:multiLevelType w:val="hybridMultilevel"/>
+    <w:tmpl w:val="1220D5B8"/>
+    <w:lvl w:ilvl="0" w:tplc="08090001">
+      <w:start w:val="1"/>
+      <w:numFmt w:val="bullet"/>
+      <w:lvlText w:val=""/>
+      <w:lvlJc w:val="left"/>
+      <w:pPr>
+        <w:ind w:left="720" w:hanging="360"/>
+      </w:pPr>
+      <w:rPr>
+        <w:rFonts w:ascii="Symbol" w:hAnsi="Symbol" w:hint="default"/>
+      </w:rPr>
+    </w:lvl>
+    <w:lvl w:ilvl="1" w:tplc="08090003" w:tentative="1">
+      <w:start w:val="1"/>
+      <w:numFmt w:val="bullet"/>
+      <w:lvlText w:val="o"/>
+      <w:lvlJc w:val="left"/>
+      <w:pPr>
+        <w:ind w:left="1440" w:hanging="360"/>
+      </w:pPr>
+      <w:rPr>
+        <w:rFonts w:ascii="Courier New" w:hAnsi="Courier New" w:cs="Courier New" w:hint="default"/>
+      </w:rPr>
+    </w:lvl>
+    <w:lvl w:ilvl="2" w:tplc="08090005" w:tentative="1">
+      <w:start w:val="1"/>
+      <w:numFmt w:val="bullet"/>
+      <w:lvlText w:val=""/>
+      <w:lvlJc w:val="left"/>
+      <w:pPr>
+        <w:ind w:left="2160" w:hanging="360"/>
+      </w:pPr>
+      <w:rPr>
+        <w:rFonts w:ascii="Wingdings" w:hAnsi="Wingdings" w:hint="default"/>
+      </w:rPr>
+    </w:lvl>
+    <w:lvl w:ilvl="3" w:tplc="08090001" w:tentative="1">
+      <w:start w:val="1"/>
+      <w:numFmt w:val="bullet"/>
+      <w:lvlText w:val=""/>
+      <w:lvlJc w:val="left"/>
+      <w:pPr>
+        <w:ind w:left="2880" w:hanging="360"/>
+      </w:pPr>
+      <w:rPr>
+        <w:rFonts w:ascii="Symbol" w:hAnsi="Symbol" w:hint="default"/>
+      </w:rPr>
+    </w:lvl>
+    <w:lvl w:ilvl="4" w:tplc="08090003" w:tentative="1">
+      <w:start w:val="1"/>
+      <w:numFmt w:val="bullet"/>
+      <w:lvlText w:val="o"/>
+      <w:lvlJc w:val="left"/>
+      <w:pPr>
+        <w:ind w:left="3600" w:hanging="360"/>
+      </w:pPr>
+      <w:rPr>
+        <w:rFonts w:ascii="Courier New" w:hAnsi="Courier New" w:cs="Courier New" w:hint="default"/>
+      </w:rPr>
+    </w:lvl>
+    <w:lvl w:ilvl="5" w:tplc="08090005" w:tentative="1">
+      <w:start w:val="1"/>
+      <w:numFmt w:val="bullet"/>
+      <w:lvlText w:val=""/>
+      <w:lvlJc w:val="left"/>
+      <w:pPr>
+        <w:ind w:left="4320" w:hanging="360"/>
+      </w:pPr>
+      <w:rPr>
+        <w:rFonts w:ascii="Wingdings" w:hAnsi="Wingdings" w:hint="default"/>
+      </w:rPr>
+    </w:lvl>
+    <w:lvl w:ilvl="6" w:tplc="08090001" w:tentative="1">
+      <w:start w:val="1"/>
+      <w:numFmt w:val="bullet"/>
+      <w:lvlText w:val=""/>
+      <w:lvlJc w:val="left"/>
+      <w:pPr>
+        <w:ind w:left="5040" w:hanging="360"/>
+      </w:pPr>
+      <w:rPr>
+        <w:rFonts w:ascii="Symbol" w:hAnsi="Symbol" w:hint="default"/>
+      </w:rPr>
+    </w:lvl>
+    <w:lvl w:ilvl="7" w:tplc="08090003" w:tentative="1">
+      <w:start w:val="1"/>
+      <w:numFmt w:val="bullet"/>
+      <w:lvlText w:val="o"/>
+      <w:lvlJc w:val="left"/>
+      <w:pPr>
+        <w:ind w:left="5760" w:hanging="360"/>
+      </w:pPr>
+      <w:rPr>
+        <w:rFonts w:ascii="Courier New" w:hAnsi="Courier New" w:cs="Courier New" w:hint="default"/>
+      </w:rPr>
+    </w:lvl>
+    <w:lvl w:ilvl="8" w:tplc="08090005" w:tentative="1">
+      <w:start w:val="1"/>
+      <w:numFmt w:val="bullet"/>
+      <w:lvlText w:val=""/>
+      <w:lvlJc w:val="left"/>
+      <w:pPr>
+        <w:ind w:left="6480" w:hanging="360"/>
+      </w:pPr>
+      <w:rPr>
+        <w:rFonts w:ascii="Wingdings" w:hAnsi="Wingdings" w:hint="default"/>
+      </w:rPr>
+    </w:lvl>
+  </w:abstractNum>
+  <w:abstractNum w:abstractNumId="2">
     <w:nsid w:val="20C96471"/>
     <w:multiLevelType w:val="hybridMultilevel"/>
     <w:tmpl w:val="F7203748"/>
@@ -6041,7 +6857,7 @@
       </w:pPr>
     </w:lvl>
   </w:abstractNum>
-  <w:abstractNum w:abstractNumId="1">
+  <w:abstractNum w:abstractNumId="3">
     <w:nsid w:val="3BD9428A"/>
     <w:multiLevelType w:val="hybridMultilevel"/>
     <w:tmpl w:val="E83A7658"/>
@@ -6154,7 +6970,7 @@
       </w:rPr>
     </w:lvl>
   </w:abstractNum>
-  <w:abstractNum w:abstractNumId="2">
+  <w:abstractNum w:abstractNumId="4">
     <w:nsid w:val="3BF31B0E"/>
     <w:multiLevelType w:val="hybridMultilevel"/>
     <w:tmpl w:val="5DCE0634"/>
@@ -6243,7 +7059,120 @@
       </w:pPr>
     </w:lvl>
   </w:abstractNum>
-  <w:abstractNum w:abstractNumId="3">
+  <w:abstractNum w:abstractNumId="5">
+    <w:nsid w:val="423B19C2"/>
+    <w:multiLevelType w:val="hybridMultilevel"/>
+    <w:tmpl w:val="6C94FC60"/>
+    <w:lvl w:ilvl="0" w:tplc="08090001">
+      <w:start w:val="1"/>
+      <w:numFmt w:val="bullet"/>
+      <w:lvlText w:val=""/>
+      <w:lvlJc w:val="left"/>
+      <w:pPr>
+        <w:ind w:left="720" w:hanging="360"/>
+      </w:pPr>
+      <w:rPr>
+        <w:rFonts w:ascii="Symbol" w:hAnsi="Symbol" w:hint="default"/>
+      </w:rPr>
+    </w:lvl>
+    <w:lvl w:ilvl="1" w:tplc="08090003" w:tentative="1">
+      <w:start w:val="1"/>
+      <w:numFmt w:val="bullet"/>
+      <w:lvlText w:val="o"/>
+      <w:lvlJc w:val="left"/>
+      <w:pPr>
+        <w:ind w:left="1440" w:hanging="360"/>
+      </w:pPr>
+      <w:rPr>
+        <w:rFonts w:ascii="Courier New" w:hAnsi="Courier New" w:cs="Courier New" w:hint="default"/>
+      </w:rPr>
+    </w:lvl>
+    <w:lvl w:ilvl="2" w:tplc="08090005" w:tentative="1">
+      <w:start w:val="1"/>
+      <w:numFmt w:val="bullet"/>
+      <w:lvlText w:val=""/>
+      <w:lvlJc w:val="left"/>
+      <w:pPr>
+        <w:ind w:left="2160" w:hanging="360"/>
+      </w:pPr>
+      <w:rPr>
+        <w:rFonts w:ascii="Wingdings" w:hAnsi="Wingdings" w:hint="default"/>
+      </w:rPr>
+    </w:lvl>
+    <w:lvl w:ilvl="3" w:tplc="08090001" w:tentative="1">
+      <w:start w:val="1"/>
+      <w:numFmt w:val="bullet"/>
+      <w:lvlText w:val=""/>
+      <w:lvlJc w:val="left"/>
+      <w:pPr>
+        <w:ind w:left="2880" w:hanging="360"/>
+      </w:pPr>
+      <w:rPr>
+        <w:rFonts w:ascii="Symbol" w:hAnsi="Symbol" w:hint="default"/>
+      </w:rPr>
+    </w:lvl>
+    <w:lvl w:ilvl="4" w:tplc="08090003" w:tentative="1">
+      <w:start w:val="1"/>
+      <w:numFmt w:val="bullet"/>
+      <w:lvlText w:val="o"/>
+      <w:lvlJc w:val="left"/>
+      <w:pPr>
+        <w:ind w:left="3600" w:hanging="360"/>
+      </w:pPr>
+      <w:rPr>
+        <w:rFonts w:ascii="Courier New" w:hAnsi="Courier New" w:cs="Courier New" w:hint="default"/>
+      </w:rPr>
+    </w:lvl>
+    <w:lvl w:ilvl="5" w:tplc="08090005" w:tentative="1">
+      <w:start w:val="1"/>
+      <w:numFmt w:val="bullet"/>
+      <w:lvlText w:val=""/>
+      <w:lvlJc w:val="left"/>
+      <w:pPr>
+        <w:ind w:left="4320" w:hanging="360"/>
+      </w:pPr>
+      <w:rPr>
+        <w:rFonts w:ascii="Wingdings" w:hAnsi="Wingdings" w:hint="default"/>
+      </w:rPr>
+    </w:lvl>
+    <w:lvl w:ilvl="6" w:tplc="08090001" w:tentative="1">
+      <w:start w:val="1"/>
+      <w:numFmt w:val="bullet"/>
+      <w:lvlText w:val=""/>
+      <w:lvlJc w:val="left"/>
+      <w:pPr>
+        <w:ind w:left="5040" w:hanging="360"/>
+      </w:pPr>
+      <w:rPr>
+        <w:rFonts w:ascii="Symbol" w:hAnsi="Symbol" w:hint="default"/>
+      </w:rPr>
+    </w:lvl>
+    <w:lvl w:ilvl="7" w:tplc="08090003" w:tentative="1">
+      <w:start w:val="1"/>
+      <w:numFmt w:val="bullet"/>
+      <w:lvlText w:val="o"/>
+      <w:lvlJc w:val="left"/>
+      <w:pPr>
+        <w:ind w:left="5760" w:hanging="360"/>
+      </w:pPr>
+      <w:rPr>
+        <w:rFonts w:ascii="Courier New" w:hAnsi="Courier New" w:cs="Courier New" w:hint="default"/>
+      </w:rPr>
+    </w:lvl>
+    <w:lvl w:ilvl="8" w:tplc="08090005" w:tentative="1">
+      <w:start w:val="1"/>
+      <w:numFmt w:val="bullet"/>
+      <w:lvlText w:val=""/>
+      <w:lvlJc w:val="left"/>
+      <w:pPr>
+        <w:ind w:left="6480" w:hanging="360"/>
+      </w:pPr>
+      <w:rPr>
+        <w:rFonts w:ascii="Wingdings" w:hAnsi="Wingdings" w:hint="default"/>
+      </w:rPr>
+    </w:lvl>
+  </w:abstractNum>
+  <w:abstractNum w:abstractNumId="6">
     <w:nsid w:val="71C73964"/>
     <w:multiLevelType w:val="multilevel"/>
     <w:tmpl w:val="313E6432"/>
@@ -6384,7 +7313,7 @@
       </w:rPr>
     </w:lvl>
   </w:abstractNum>
-  <w:abstractNum w:abstractNumId="4">
+  <w:abstractNum w:abstractNumId="7">
     <w:nsid w:val="7B473295"/>
     <w:multiLevelType w:val="hybridMultilevel"/>
     <w:tmpl w:val="F4700090"/>
@@ -6473,7 +7402,7 @@
       </w:pPr>
     </w:lvl>
   </w:abstractNum>
-  <w:abstractNum w:abstractNumId="5">
+  <w:abstractNum w:abstractNumId="8">
     <w:nsid w:val="7E2B1086"/>
     <w:multiLevelType w:val="hybridMultilevel"/>
     <w:tmpl w:val="5734BC4A"/>
@@ -6563,21 +7492,30 @@
     </w:lvl>
   </w:abstractNum>
   <w:num w:numId="1">
+    <w:abstractNumId w:val="6"/>
+  </w:num>
+  <w:num w:numId="2">
+    <w:abstractNumId w:val="4"/>
+  </w:num>
+  <w:num w:numId="3">
+    <w:abstractNumId w:val="7"/>
+  </w:num>
+  <w:num w:numId="4">
+    <w:abstractNumId w:val="8"/>
+  </w:num>
+  <w:num w:numId="5">
+    <w:abstractNumId w:val="2"/>
+  </w:num>
+  <w:num w:numId="6">
     <w:abstractNumId w:val="3"/>
   </w:num>
-  <w:num w:numId="2">
-    <w:abstractNumId w:val="2"/>
-  </w:num>
-  <w:num w:numId="3">
-    <w:abstractNumId w:val="4"/>
-  </w:num>
-  <w:num w:numId="4">
+  <w:num w:numId="7">
     <w:abstractNumId w:val="5"/>
   </w:num>
-  <w:num w:numId="5">
+  <w:num w:numId="8">
     <w:abstractNumId w:val="0"/>
   </w:num>
-  <w:num w:numId="6">
+  <w:num w:numId="9">
     <w:abstractNumId w:val="1"/>
   </w:num>
 </w:numbering>
@@ -7694,7 +8632,7 @@
 </file>
 
 <file path=customXml/itemProps1.xml><?xml version="1.0" encoding="utf-8"?>
-<ds:datastoreItem xmlns:ds="http://schemas.openxmlformats.org/officeDocument/2006/customXml" ds:itemID="{23FFA545-EE54-4947-B7A6-FC7B4B17EB24}">
+<ds:datastoreItem xmlns:ds="http://schemas.openxmlformats.org/officeDocument/2006/customXml" ds:itemID="{0198938E-46B7-F647-9AF4-06CEB01E672A}">
   <ds:schemaRefs>
     <ds:schemaRef ds:uri="http://schemas.openxmlformats.org/officeDocument/2006/bibliography"/>
   </ds:schemaRefs>

</xml_diff>